<commit_message>
Finish v1.0 of SotftwareEntwurf - Add mockup and class diagram picture
</commit_message>
<xml_diff>
--- a/Software_Entwurf.docx
+++ b/Software_Entwurf.docx
@@ -75,8 +75,17 @@
           <w:rFonts w:asciiTheme="minorHAnsi" w:hAnsiTheme="minorHAnsi" w:cstheme="minorHAnsi"/>
           <w:sz w:val="32"/>
         </w:rPr>
-        <w:t>Prüfer: Prof. Dr. Andreas Berl</w:t>
-      </w:r>
+        <w:t xml:space="preserve">Prüfer: Prof. Dr. Andreas </w:t>
+      </w:r>
+      <w:proofErr w:type="spellStart"/>
+      <w:r>
+        <w:rPr>
+          <w:rFonts w:asciiTheme="minorHAnsi" w:hAnsiTheme="minorHAnsi" w:cstheme="minorHAnsi"/>
+          <w:sz w:val="32"/>
+        </w:rPr>
+        <w:t>Berl</w:t>
+      </w:r>
+      <w:proofErr w:type="spellEnd"/>
     </w:p>
     <w:p>
       <w:pPr>
@@ -106,7 +115,24 @@
           <w:sz w:val="24"/>
           <w:szCs w:val="24"/>
         </w:rPr>
-        <w:t xml:space="preserve">Teilnehmer 1: ____________________________________________________ </w:t>
+        <w:t xml:space="preserve">Teilnehmer 1: </w:t>
+      </w:r>
+      <w:r>
+        <w:rPr>
+          <w:rFonts w:cstheme="minorHAnsi"/>
+          <w:b/>
+          <w:sz w:val="24"/>
+          <w:szCs w:val="24"/>
+        </w:rPr>
+        <w:t>Michael Mican, 00692390, michael.mican@stud.th-deg.de, AI</w:t>
+      </w:r>
+      <w:r>
+        <w:rPr>
+          <w:rFonts w:cstheme="minorHAnsi"/>
+          <w:sz w:val="24"/>
+          <w:szCs w:val="24"/>
+        </w:rPr>
+        <w:t xml:space="preserve"> </w:t>
       </w:r>
       <w:r>
         <w:rPr>
@@ -140,7 +166,6 @@
       <w:r>
         <w:rPr>
           <w:rFonts w:cstheme="minorHAnsi"/>
-          <w:b/>
           <w:sz w:val="24"/>
           <w:szCs w:val="24"/>
         </w:rPr>
@@ -149,7 +174,6 @@
       <w:r>
         <w:rPr>
           <w:rFonts w:cstheme="minorHAnsi"/>
-          <w:b/>
           <w:sz w:val="24"/>
           <w:szCs w:val="24"/>
         </w:rPr>
@@ -199,7 +223,81 @@
           <w:sz w:val="24"/>
           <w:szCs w:val="24"/>
         </w:rPr>
-        <w:t xml:space="preserve">Teilnehmer 2: ____________________________________________________ </w:t>
+        <w:t xml:space="preserve">Teilnehmer 2: </w:t>
+      </w:r>
+      <w:r>
+        <w:rPr>
+          <w:rFonts w:cstheme="minorHAnsi"/>
+          <w:b/>
+          <w:sz w:val="24"/>
+          <w:szCs w:val="24"/>
+        </w:rPr>
+        <w:t xml:space="preserve">Philipp </w:t>
+      </w:r>
+      <w:proofErr w:type="spellStart"/>
+      <w:r>
+        <w:rPr>
+          <w:rFonts w:cstheme="minorHAnsi"/>
+          <w:b/>
+          <w:sz w:val="24"/>
+          <w:szCs w:val="24"/>
+        </w:rPr>
+        <w:t>Muhr</w:t>
+      </w:r>
+      <w:proofErr w:type="spellEnd"/>
+      <w:r>
+        <w:rPr>
+          <w:rFonts w:cstheme="minorHAnsi"/>
+          <w:b/>
+          <w:sz w:val="24"/>
+          <w:szCs w:val="24"/>
+        </w:rPr>
+        <w:t xml:space="preserve">, 00692390, </w:t>
+      </w:r>
+      <w:r>
+        <w:rPr>
+          <w:rFonts w:cstheme="minorHAnsi"/>
+          <w:b/>
+          <w:sz w:val="24"/>
+          <w:szCs w:val="24"/>
+        </w:rPr>
+        <w:t>philipp</w:t>
+      </w:r>
+      <w:r>
+        <w:rPr>
+          <w:rFonts w:cstheme="minorHAnsi"/>
+          <w:b/>
+          <w:sz w:val="24"/>
+          <w:szCs w:val="24"/>
+        </w:rPr>
+        <w:t>.</w:t>
+      </w:r>
+      <w:r>
+        <w:rPr>
+          <w:rFonts w:cstheme="minorHAnsi"/>
+          <w:b/>
+          <w:sz w:val="24"/>
+          <w:szCs w:val="24"/>
+        </w:rPr>
+        <w:t>muhr</w:t>
+      </w:r>
+      <w:r>
+        <w:rPr>
+          <w:rFonts w:cstheme="minorHAnsi"/>
+          <w:b/>
+          <w:sz w:val="24"/>
+          <w:szCs w:val="24"/>
+        </w:rPr>
+        <w:t>@stud.th-deg.de, AI</w:t>
+      </w:r>
+      <w:r>
+        <w:rPr>
+          <w:rFonts w:cstheme="minorHAnsi"/>
+          <w:b/>
+          <w:sz w:val="24"/>
+          <w:szCs w:val="24"/>
+        </w:rPr>
+        <w:t xml:space="preserve"> </w:t>
       </w:r>
       <w:r>
         <w:rPr>
@@ -242,11 +340,10 @@
       <w:r>
         <w:rPr>
           <w:rFonts w:cstheme="minorHAnsi"/>
-          <w:b/>
           <w:sz w:val="24"/>
           <w:szCs w:val="24"/>
         </w:rPr>
-        <w:t>Name, Matrikelnummer, Email, Studiengang</w:t>
+        <w:t xml:space="preserve">Name, Matrikelnummer, Email, Studiengang </w:t>
       </w:r>
       <w:r>
         <w:rPr>
@@ -254,6 +351,43 @@
           <w:sz w:val="24"/>
           <w:szCs w:val="24"/>
         </w:rPr>
+        <w:tab/>
+      </w:r>
+    </w:p>
+    <w:p>
+      <w:pPr>
+        <w:pStyle w:val="Listenabsatz"/>
+        <w:rPr>
+          <w:rFonts w:cstheme="minorHAnsi"/>
+          <w:sz w:val="24"/>
+          <w:szCs w:val="24"/>
+        </w:rPr>
+      </w:pPr>
+    </w:p>
+    <w:p>
+      <w:pPr>
+        <w:pStyle w:val="Listenabsatz"/>
+        <w:rPr>
+          <w:rFonts w:cstheme="minorHAnsi"/>
+          <w:sz w:val="24"/>
+          <w:szCs w:val="24"/>
+        </w:rPr>
+      </w:pPr>
+      <w:r>
+        <w:rPr>
+          <w:rFonts w:cstheme="minorHAnsi"/>
+          <w:b/>
+          <w:sz w:val="24"/>
+          <w:szCs w:val="24"/>
+        </w:rPr>
+        <w:t>Semester:</w:t>
+      </w:r>
+      <w:r>
+        <w:rPr>
+          <w:rFonts w:cstheme="minorHAnsi"/>
+          <w:sz w:val="24"/>
+          <w:szCs w:val="24"/>
+        </w:rPr>
         <w:t xml:space="preserve"> </w:t>
       </w:r>
       <w:r>
@@ -262,6 +396,33 @@
           <w:sz w:val="24"/>
           <w:szCs w:val="24"/>
         </w:rPr>
+        <w:t>SS 2019</w:t>
+      </w:r>
+    </w:p>
+    <w:p>
+      <w:pPr>
+        <w:pStyle w:val="Listenabsatz"/>
+        <w:rPr>
+          <w:rFonts w:cstheme="minorHAnsi"/>
+          <w:sz w:val="24"/>
+          <w:szCs w:val="24"/>
+        </w:rPr>
+      </w:pPr>
+      <w:r>
+        <w:rPr>
+          <w:rFonts w:cstheme="minorHAnsi"/>
+          <w:b/>
+          <w:sz w:val="24"/>
+          <w:szCs w:val="24"/>
+        </w:rPr>
+        <w:t>Datum der Abgabe:</w:t>
+      </w:r>
+      <w:r>
+        <w:rPr>
+          <w:rFonts w:cstheme="minorHAnsi"/>
+          <w:sz w:val="24"/>
+          <w:szCs w:val="24"/>
+        </w:rPr>
         <w:tab/>
       </w:r>
     </w:p>
@@ -277,83 +438,13 @@
     </w:p>
     <w:p>
       <w:pPr>
-        <w:pStyle w:val="Listenabsatz"/>
-        <w:rPr>
-          <w:rFonts w:cstheme="minorHAnsi"/>
-          <w:sz w:val="24"/>
-          <w:szCs w:val="24"/>
-        </w:rPr>
-      </w:pPr>
-      <w:r>
-        <w:rPr>
-          <w:rFonts w:cstheme="minorHAnsi"/>
-          <w:b/>
-          <w:sz w:val="24"/>
-          <w:szCs w:val="24"/>
-        </w:rPr>
-        <w:t>Semester:</w:t>
-      </w:r>
-      <w:r>
-        <w:rPr>
-          <w:rFonts w:cstheme="minorHAnsi"/>
-          <w:sz w:val="24"/>
-          <w:szCs w:val="24"/>
-        </w:rPr>
-        <w:t xml:space="preserve"> </w:t>
-      </w:r>
-      <w:r>
-        <w:rPr>
-          <w:rFonts w:cstheme="minorHAnsi"/>
-          <w:sz w:val="24"/>
-          <w:szCs w:val="24"/>
-        </w:rPr>
-        <w:t>SS 2019</w:t>
-      </w:r>
-    </w:p>
-    <w:p>
-      <w:pPr>
-        <w:pStyle w:val="Listenabsatz"/>
-        <w:rPr>
-          <w:rFonts w:cstheme="minorHAnsi"/>
-          <w:sz w:val="24"/>
-          <w:szCs w:val="24"/>
-        </w:rPr>
-      </w:pPr>
-      <w:r>
-        <w:rPr>
-          <w:rFonts w:cstheme="minorHAnsi"/>
-          <w:b/>
-          <w:sz w:val="24"/>
-          <w:szCs w:val="24"/>
-        </w:rPr>
-        <w:t>Datum der Abgabe:</w:t>
-      </w:r>
-      <w:r>
-        <w:rPr>
-          <w:rFonts w:cstheme="minorHAnsi"/>
-          <w:sz w:val="24"/>
-          <w:szCs w:val="24"/>
-        </w:rPr>
-        <w:tab/>
-      </w:r>
-    </w:p>
-    <w:p>
-      <w:pPr>
-        <w:pStyle w:val="Listenabsatz"/>
-        <w:rPr>
-          <w:rFonts w:cstheme="minorHAnsi"/>
-          <w:sz w:val="24"/>
-          <w:szCs w:val="24"/>
-        </w:rPr>
-      </w:pPr>
-    </w:p>
-    <w:p>
-      <w:pPr>
         <w:pStyle w:val="berschrift1"/>
       </w:pPr>
-      <w:r>
-        <w:t>Name des Spiels</w:t>
-      </w:r>
+      <w:proofErr w:type="spellStart"/>
+      <w:r>
+        <w:t>ASCIIPinball</w:t>
+      </w:r>
+      <w:proofErr w:type="spellEnd"/>
     </w:p>
     <w:p>
       <w:pPr>
@@ -404,8 +495,17 @@
           <w:b/>
           <w:sz w:val="24"/>
         </w:rPr>
-        <w:t>Mock-Up</w:t>
-      </w:r>
+        <w:t>Mock-</w:t>
+      </w:r>
+      <w:proofErr w:type="spellStart"/>
+      <w:r>
+        <w:rPr>
+          <w:b/>
+          <w:sz w:val="24"/>
+        </w:rPr>
+        <w:t>Up</w:t>
+      </w:r>
+      <w:proofErr w:type="spellEnd"/>
       <w:r>
         <w:rPr>
           <w:sz w:val="24"/>
@@ -536,7 +636,7 @@
           <w:sz w:val="24"/>
           <w:u w:val="single"/>
         </w:rPr>
-        <w:t>Mock-Up</w:t>
+        <w:t xml:space="preserve"> </w:t>
       </w:r>
     </w:p>
     <w:p>
@@ -557,25 +657,1508 @@
           <w:sz w:val="24"/>
         </w:rPr>
       </w:pPr>
-      <w:r>
-        <w:rPr>
+    </w:p>
+    <w:p>
+      <w:pPr>
+        <w:pStyle w:val="KeinLeerraum"/>
+        <w:jc w:val="both"/>
+        <w:rPr>
+          <w:sz w:val="24"/>
+        </w:rPr>
+      </w:pPr>
+    </w:p>
+    <w:p>
+      <w:pPr>
+        <w:pStyle w:val="KeinLeerraum"/>
+        <w:jc w:val="both"/>
+        <w:rPr>
+          <w:sz w:val="24"/>
+        </w:rPr>
+      </w:pPr>
+    </w:p>
+    <w:p>
+      <w:pPr>
+        <w:pStyle w:val="KeinLeerraum"/>
+        <w:jc w:val="both"/>
+        <w:rPr>
+          <w:sz w:val="24"/>
+        </w:rPr>
+      </w:pPr>
+    </w:p>
+    <w:p>
+      <w:pPr>
+        <w:pStyle w:val="KeinLeerraum"/>
+        <w:jc w:val="both"/>
+        <w:rPr>
+          <w:sz w:val="24"/>
+        </w:rPr>
+      </w:pPr>
+    </w:p>
+    <w:p>
+      <w:pPr>
+        <w:pStyle w:val="KeinLeerraum"/>
+        <w:jc w:val="both"/>
+        <w:rPr>
+          <w:sz w:val="24"/>
+        </w:rPr>
+      </w:pPr>
+    </w:p>
+    <w:p>
+      <w:pPr>
+        <w:pStyle w:val="KeinLeerraum"/>
+        <w:jc w:val="both"/>
+        <w:rPr>
+          <w:sz w:val="24"/>
+        </w:rPr>
+      </w:pPr>
+    </w:p>
+    <w:p>
+      <w:pPr>
+        <w:pStyle w:val="KeinLeerraum"/>
+        <w:jc w:val="both"/>
+        <w:rPr>
+          <w:sz w:val="24"/>
+        </w:rPr>
+      </w:pPr>
+    </w:p>
+    <w:p>
+      <w:pPr>
+        <w:pStyle w:val="KeinLeerraum"/>
+        <w:jc w:val="both"/>
+        <w:rPr>
+          <w:sz w:val="24"/>
+        </w:rPr>
+      </w:pPr>
+    </w:p>
+    <w:p>
+      <w:pPr>
+        <w:pStyle w:val="KeinLeerraum"/>
+        <w:jc w:val="both"/>
+        <w:rPr>
+          <w:sz w:val="24"/>
+        </w:rPr>
+      </w:pPr>
+    </w:p>
+    <w:p>
+      <w:pPr>
+        <w:pStyle w:val="KeinLeerraum"/>
+        <w:jc w:val="both"/>
+        <w:rPr>
+          <w:sz w:val="24"/>
+        </w:rPr>
+      </w:pPr>
+    </w:p>
+    <w:p>
+      <w:pPr>
+        <w:pStyle w:val="KeinLeerraum"/>
+        <w:jc w:val="both"/>
+        <w:rPr>
+          <w:sz w:val="24"/>
+        </w:rPr>
+      </w:pPr>
+    </w:p>
+    <w:p>
+      <w:pPr>
+        <w:pStyle w:val="KeinLeerraum"/>
+        <w:jc w:val="both"/>
+        <w:rPr>
+          <w:sz w:val="24"/>
+        </w:rPr>
+      </w:pPr>
+    </w:p>
+    <w:p>
+      <w:pPr>
+        <w:pStyle w:val="KeinLeerraum"/>
+        <w:jc w:val="both"/>
+        <w:rPr>
+          <w:sz w:val="24"/>
+        </w:rPr>
+      </w:pPr>
+    </w:p>
+    <w:p>
+      <w:pPr>
+        <w:pStyle w:val="KeinLeerraum"/>
+        <w:jc w:val="both"/>
+        <w:rPr>
+          <w:sz w:val="24"/>
+        </w:rPr>
+      </w:pPr>
+    </w:p>
+    <w:p>
+      <w:pPr>
+        <w:pStyle w:val="KeinLeerraum"/>
+        <w:jc w:val="both"/>
+        <w:rPr>
+          <w:sz w:val="24"/>
+        </w:rPr>
+      </w:pPr>
+    </w:p>
+    <w:p>
+      <w:pPr>
+        <w:pStyle w:val="KeinLeerraum"/>
+        <w:numPr>
+          <w:ilvl w:val="0"/>
+          <w:numId w:val="6"/>
+        </w:numPr>
+        <w:jc w:val="both"/>
+        <w:rPr>
+          <w:b/>
+          <w:sz w:val="32"/>
+        </w:rPr>
+      </w:pPr>
+      <w:r>
+        <w:rPr>
+          <w:b/>
+        </w:rPr>
+        <w:lastRenderedPageBreak/>
+        <mc:AlternateContent>
+          <mc:Choice Requires="wps">
+            <w:drawing>
+              <wp:anchor distT="0" distB="0" distL="114300" distR="114300" simplePos="0" relativeHeight="251674624" behindDoc="0" locked="0" layoutInCell="1" allowOverlap="1" wp14:anchorId="11B0817B" wp14:editId="3B640E5F">
+                <wp:simplePos x="0" y="0"/>
+                <wp:positionH relativeFrom="column">
+                  <wp:posOffset>3796030</wp:posOffset>
+                </wp:positionH>
+                <wp:positionV relativeFrom="paragraph">
+                  <wp:posOffset>2078355</wp:posOffset>
+                </wp:positionV>
+                <wp:extent cx="314325" cy="76200"/>
+                <wp:effectExtent l="19050" t="57150" r="28575" b="19050"/>
+                <wp:wrapNone/>
+                <wp:docPr id="15" name="Gerade Verbindung mit Pfeil 15"/>
+                <wp:cNvGraphicFramePr/>
+                <a:graphic xmlns:a="http://schemas.openxmlformats.org/drawingml/2006/main">
+                  <a:graphicData uri="http://schemas.microsoft.com/office/word/2010/wordprocessingShape">
+                    <wps:wsp>
+                      <wps:cNvCnPr/>
+                      <wps:spPr>
+                        <a:xfrm flipH="1" flipV="1">
+                          <a:off x="0" y="0"/>
+                          <a:ext cx="314325" cy="76200"/>
+                        </a:xfrm>
+                        <a:prstGeom prst="straightConnector1">
+                          <a:avLst/>
+                        </a:prstGeom>
+                        <a:ln>
+                          <a:tailEnd type="triangle"/>
+                        </a:ln>
+                      </wps:spPr>
+                      <wps:style>
+                        <a:lnRef idx="1">
+                          <a:schemeClr val="dk1"/>
+                        </a:lnRef>
+                        <a:fillRef idx="0">
+                          <a:schemeClr val="dk1"/>
+                        </a:fillRef>
+                        <a:effectRef idx="0">
+                          <a:schemeClr val="dk1"/>
+                        </a:effectRef>
+                        <a:fontRef idx="minor">
+                          <a:schemeClr val="tx1"/>
+                        </a:fontRef>
+                      </wps:style>
+                      <wps:bodyPr/>
+                    </wps:wsp>
+                  </a:graphicData>
+                </a:graphic>
+                <wp14:sizeRelH relativeFrom="margin">
+                  <wp14:pctWidth>0</wp14:pctWidth>
+                </wp14:sizeRelH>
+                <wp14:sizeRelV relativeFrom="margin">
+                  <wp14:pctHeight>0</wp14:pctHeight>
+                </wp14:sizeRelV>
+              </wp:anchor>
+            </w:drawing>
+          </mc:Choice>
+          <mc:Fallback>
+            <w:pict>
+              <v:shapetype w14:anchorId="0A95852D" id="_x0000_t32" coordsize="21600,21600" o:spt="32" o:oned="t" path="m,l21600,21600e" filled="f">
+                <v:path arrowok="t" fillok="f" o:connecttype="none"/>
+                <o:lock v:ext="edit" shapetype="t"/>
+              </v:shapetype>
+              <v:shape id="Gerade Verbindung mit Pfeil 15" o:spid="_x0000_s1026" type="#_x0000_t32" style="position:absolute;margin-left:298.9pt;margin-top:163.65pt;width:24.75pt;height:6pt;flip:x y;z-index:251674624;visibility:visible;mso-wrap-style:square;mso-width-percent:0;mso-height-percent:0;mso-wrap-distance-left:9pt;mso-wrap-distance-top:0;mso-wrap-distance-right:9pt;mso-wrap-distance-bottom:0;mso-position-horizontal:absolute;mso-position-horizontal-relative:text;mso-position-vertical:absolute;mso-position-vertical-relative:text;mso-width-percent:0;mso-height-percent:0;mso-width-relative:margin;mso-height-relative:margin" o:gfxdata="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" strokecolor="black [3200]" strokeweight=".5pt">
+                <v:stroke endarrow="block" joinstyle="miter"/>
+              </v:shape>
+            </w:pict>
+          </mc:Fallback>
+        </mc:AlternateContent>
+      </w:r>
+      <w:r>
+        <w:rPr>
+          <w:b/>
+        </w:rPr>
+        <mc:AlternateContent>
+          <mc:Choice Requires="wps">
+            <w:drawing>
+              <wp:anchor distT="0" distB="0" distL="114300" distR="114300" simplePos="0" relativeHeight="251675648" behindDoc="0" locked="0" layoutInCell="1" allowOverlap="1" wp14:anchorId="692620DE" wp14:editId="76C7D88F">
+                <wp:simplePos x="0" y="0"/>
+                <wp:positionH relativeFrom="column">
+                  <wp:posOffset>4058285</wp:posOffset>
+                </wp:positionH>
+                <wp:positionV relativeFrom="paragraph">
+                  <wp:posOffset>2077085</wp:posOffset>
+                </wp:positionV>
+                <wp:extent cx="657225" cy="247650"/>
+                <wp:effectExtent l="0" t="0" r="0" b="0"/>
+                <wp:wrapNone/>
+                <wp:docPr id="16" name="Textfeld 16"/>
+                <wp:cNvGraphicFramePr/>
+                <a:graphic xmlns:a="http://schemas.openxmlformats.org/drawingml/2006/main">
+                  <a:graphicData uri="http://schemas.microsoft.com/office/word/2010/wordprocessingShape">
+                    <wps:wsp>
+                      <wps:cNvSpPr txBox="1"/>
+                      <wps:spPr>
+                        <a:xfrm>
+                          <a:off x="0" y="0"/>
+                          <a:ext cx="657225" cy="247650"/>
+                        </a:xfrm>
+                        <a:prstGeom prst="rect">
+                          <a:avLst/>
+                        </a:prstGeom>
+                        <a:noFill/>
+                        <a:ln w="6350">
+                          <a:noFill/>
+                        </a:ln>
+                        <a:effectLst/>
+                      </wps:spPr>
+                      <wps:style>
+                        <a:lnRef idx="0">
+                          <a:schemeClr val="accent1"/>
+                        </a:lnRef>
+                        <a:fillRef idx="0">
+                          <a:schemeClr val="accent1"/>
+                        </a:fillRef>
+                        <a:effectRef idx="0">
+                          <a:schemeClr val="accent1"/>
+                        </a:effectRef>
+                        <a:fontRef idx="minor">
+                          <a:schemeClr val="dk1"/>
+                        </a:fontRef>
+                      </wps:style>
+                      <wps:txbx>
+                        <w:txbxContent>
+                          <w:p>
+                            <w:r>
+                              <w:t>Ball</w:t>
+                            </w:r>
+                          </w:p>
+                        </w:txbxContent>
+                      </wps:txbx>
+                      <wps:bodyPr rot="0" spcFirstLastPara="0" vertOverflow="overflow" horzOverflow="overflow" vert="horz" wrap="square" lIns="91440" tIns="45720" rIns="91440" bIns="45720" numCol="1" spcCol="0" rtlCol="0" fromWordArt="0" anchor="t" anchorCtr="0" forceAA="0" compatLnSpc="1">
+                        <a:prstTxWarp prst="textNoShape">
+                          <a:avLst/>
+                        </a:prstTxWarp>
+                        <a:noAutofit/>
+                      </wps:bodyPr>
+                    </wps:wsp>
+                  </a:graphicData>
+                </a:graphic>
+                <wp14:sizeRelH relativeFrom="margin">
+                  <wp14:pctWidth>0</wp14:pctWidth>
+                </wp14:sizeRelH>
+                <wp14:sizeRelV relativeFrom="margin">
+                  <wp14:pctHeight>0</wp14:pctHeight>
+                </wp14:sizeRelV>
+              </wp:anchor>
+            </w:drawing>
+          </mc:Choice>
+          <mc:Fallback>
+            <w:pict>
+              <v:shapetype w14:anchorId="692620DE" id="_x0000_t202" coordsize="21600,21600" o:spt="202" path="m,l,21600r21600,l21600,xe">
+                <v:stroke joinstyle="miter"/>
+                <v:path gradientshapeok="t" o:connecttype="rect"/>
+              </v:shapetype>
+              <v:shape id="Textfeld 16" o:spid="_x0000_s1026" type="#_x0000_t202" style="position:absolute;left:0;text-align:left;margin-left:319.55pt;margin-top:163.55pt;width:51.75pt;height:19.5pt;z-index:251675648;visibility:visible;mso-wrap-style:square;mso-width-percent:0;mso-height-percent:0;mso-wrap-distance-left:9pt;mso-wrap-distance-top:0;mso-wrap-distance-right:9pt;mso-wrap-distance-bottom:0;mso-position-horizontal:absolute;mso-position-horizontal-relative:text;mso-position-vertical:absolute;mso-position-vertical-relative:text;mso-width-percent:0;mso-height-percent:0;mso-width-relative:margin;mso-height-relative:margin;v-text-anchor:top" o:gfxdata="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" filled="f" stroked="f" strokeweight=".5pt">
+                <v:textbox>
+                  <w:txbxContent>
+                    <w:p>
+                      <w:r>
+                        <w:t>Ball</w:t>
+                      </w:r>
+                    </w:p>
+                  </w:txbxContent>
+                </v:textbox>
+              </v:shape>
+            </w:pict>
+          </mc:Fallback>
+        </mc:AlternateContent>
+      </w:r>
+      <w:r>
+        <w:rPr>
+          <w:b/>
+          <w:sz w:val="32"/>
+        </w:rPr>
+        <mc:AlternateContent>
+          <mc:Choice Requires="wps">
+            <w:drawing>
+              <wp:anchor distT="0" distB="0" distL="114300" distR="114300" simplePos="0" relativeHeight="251678720" behindDoc="0" locked="0" layoutInCell="1" allowOverlap="1" wp14:anchorId="692620DE" wp14:editId="76C7D88F">
+                <wp:simplePos x="0" y="0"/>
+                <wp:positionH relativeFrom="rightMargin">
+                  <wp:posOffset>-1088390</wp:posOffset>
+                </wp:positionH>
+                <wp:positionV relativeFrom="paragraph">
+                  <wp:posOffset>1687830</wp:posOffset>
+                </wp:positionV>
+                <wp:extent cx="1000125" cy="247650"/>
+                <wp:effectExtent l="0" t="0" r="0" b="0"/>
+                <wp:wrapNone/>
+                <wp:docPr id="19" name="Textfeld 19"/>
+                <wp:cNvGraphicFramePr/>
+                <a:graphic xmlns:a="http://schemas.openxmlformats.org/drawingml/2006/main">
+                  <a:graphicData uri="http://schemas.microsoft.com/office/word/2010/wordprocessingShape">
+                    <wps:wsp>
+                      <wps:cNvSpPr txBox="1"/>
+                      <wps:spPr>
+                        <a:xfrm>
+                          <a:off x="0" y="0"/>
+                          <a:ext cx="1000125" cy="247650"/>
+                        </a:xfrm>
+                        <a:prstGeom prst="rect">
+                          <a:avLst/>
+                        </a:prstGeom>
+                        <a:noFill/>
+                        <a:ln w="6350">
+                          <a:noFill/>
+                        </a:ln>
+                        <a:effectLst/>
+                      </wps:spPr>
+                      <wps:style>
+                        <a:lnRef idx="0">
+                          <a:schemeClr val="accent1"/>
+                        </a:lnRef>
+                        <a:fillRef idx="0">
+                          <a:schemeClr val="accent1"/>
+                        </a:fillRef>
+                        <a:effectRef idx="0">
+                          <a:schemeClr val="accent1"/>
+                        </a:effectRef>
+                        <a:fontRef idx="minor">
+                          <a:schemeClr val="dk1"/>
+                        </a:fontRef>
+                      </wps:style>
+                      <wps:txbx>
+                        <w:txbxContent>
+                          <w:p>
+                            <w:proofErr w:type="spellStart"/>
+                            <w:r>
+                              <w:t>Highscoreliste</w:t>
+                            </w:r>
+                            <w:proofErr w:type="spellEnd"/>
+                          </w:p>
+                        </w:txbxContent>
+                      </wps:txbx>
+                      <wps:bodyPr rot="0" spcFirstLastPara="0" vertOverflow="overflow" horzOverflow="overflow" vert="horz" wrap="square" lIns="91440" tIns="45720" rIns="91440" bIns="45720" numCol="1" spcCol="0" rtlCol="0" fromWordArt="0" anchor="t" anchorCtr="0" forceAA="0" compatLnSpc="1">
+                        <a:prstTxWarp prst="textNoShape">
+                          <a:avLst/>
+                        </a:prstTxWarp>
+                        <a:noAutofit/>
+                      </wps:bodyPr>
+                    </wps:wsp>
+                  </a:graphicData>
+                </a:graphic>
+                <wp14:sizeRelH relativeFrom="margin">
+                  <wp14:pctWidth>0</wp14:pctWidth>
+                </wp14:sizeRelH>
+                <wp14:sizeRelV relativeFrom="margin">
+                  <wp14:pctHeight>0</wp14:pctHeight>
+                </wp14:sizeRelV>
+              </wp:anchor>
+            </w:drawing>
+          </mc:Choice>
+          <mc:Fallback>
+            <w:pict>
+              <v:shape w14:anchorId="692620DE" id="Textfeld 19" o:spid="_x0000_s1027" type="#_x0000_t202" style="position:absolute;left:0;text-align:left;margin-left:-85.7pt;margin-top:132.9pt;width:78.75pt;height:19.5pt;z-index:251678720;visibility:visible;mso-wrap-style:square;mso-width-percent:0;mso-height-percent:0;mso-wrap-distance-left:9pt;mso-wrap-distance-top:0;mso-wrap-distance-right:9pt;mso-wrap-distance-bottom:0;mso-position-horizontal:absolute;mso-position-horizontal-relative:right-margin-area;mso-position-vertical:absolute;mso-position-vertical-relative:text;mso-width-percent:0;mso-height-percent:0;mso-width-relative:margin;mso-height-relative:margin;v-text-anchor:top" o:gfxdata="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" filled="f" stroked="f" strokeweight=".5pt">
+                <v:textbox>
+                  <w:txbxContent>
+                    <w:p>
+                      <w:proofErr w:type="spellStart"/>
+                      <w:r>
+                        <w:t>Highscoreliste</w:t>
+                      </w:r>
+                      <w:proofErr w:type="spellEnd"/>
+                    </w:p>
+                  </w:txbxContent>
+                </v:textbox>
+                <w10:wrap anchorx="margin"/>
+              </v:shape>
+            </w:pict>
+          </mc:Fallback>
+        </mc:AlternateContent>
+      </w:r>
+      <w:r>
+        <w:rPr>
+          <w:b/>
+          <w:sz w:val="32"/>
+        </w:rPr>
+        <mc:AlternateContent>
+          <mc:Choice Requires="wps">
+            <w:drawing>
+              <wp:anchor distT="0" distB="0" distL="114300" distR="114300" simplePos="0" relativeHeight="251677696" behindDoc="0" locked="0" layoutInCell="1" allowOverlap="1" wp14:anchorId="11B0817B" wp14:editId="3B640E5F">
+                <wp:simplePos x="0" y="0"/>
+                <wp:positionH relativeFrom="column">
+                  <wp:posOffset>4643755</wp:posOffset>
+                </wp:positionH>
+                <wp:positionV relativeFrom="paragraph">
+                  <wp:posOffset>1430020</wp:posOffset>
+                </wp:positionV>
+                <wp:extent cx="352425" cy="266700"/>
+                <wp:effectExtent l="38100" t="38100" r="28575" b="19050"/>
+                <wp:wrapNone/>
+                <wp:docPr id="18" name="Gerade Verbindung mit Pfeil 18"/>
+                <wp:cNvGraphicFramePr/>
+                <a:graphic xmlns:a="http://schemas.openxmlformats.org/drawingml/2006/main">
+                  <a:graphicData uri="http://schemas.microsoft.com/office/word/2010/wordprocessingShape">
+                    <wps:wsp>
+                      <wps:cNvCnPr/>
+                      <wps:spPr>
+                        <a:xfrm flipH="1" flipV="1">
+                          <a:off x="0" y="0"/>
+                          <a:ext cx="352425" cy="266700"/>
+                        </a:xfrm>
+                        <a:prstGeom prst="straightConnector1">
+                          <a:avLst/>
+                        </a:prstGeom>
+                        <a:ln>
+                          <a:tailEnd type="triangle"/>
+                        </a:ln>
+                      </wps:spPr>
+                      <wps:style>
+                        <a:lnRef idx="1">
+                          <a:schemeClr val="dk1"/>
+                        </a:lnRef>
+                        <a:fillRef idx="0">
+                          <a:schemeClr val="dk1"/>
+                        </a:fillRef>
+                        <a:effectRef idx="0">
+                          <a:schemeClr val="dk1"/>
+                        </a:effectRef>
+                        <a:fontRef idx="minor">
+                          <a:schemeClr val="tx1"/>
+                        </a:fontRef>
+                      </wps:style>
+                      <wps:bodyPr/>
+                    </wps:wsp>
+                  </a:graphicData>
+                </a:graphic>
+                <wp14:sizeRelH relativeFrom="margin">
+                  <wp14:pctWidth>0</wp14:pctWidth>
+                </wp14:sizeRelH>
+                <wp14:sizeRelV relativeFrom="margin">
+                  <wp14:pctHeight>0</wp14:pctHeight>
+                </wp14:sizeRelV>
+              </wp:anchor>
+            </w:drawing>
+          </mc:Choice>
+          <mc:Fallback>
+            <w:pict>
+              <v:shape w14:anchorId="5D9B6D31" id="Gerade Verbindung mit Pfeil 18" o:spid="_x0000_s1026" type="#_x0000_t32" style="position:absolute;margin-left:365.65pt;margin-top:112.6pt;width:27.75pt;height:21pt;flip:x y;z-index:251677696;visibility:visible;mso-wrap-style:square;mso-width-percent:0;mso-height-percent:0;mso-wrap-distance-left:9pt;mso-wrap-distance-top:0;mso-wrap-distance-right:9pt;mso-wrap-distance-bottom:0;mso-position-horizontal:absolute;mso-position-horizontal-relative:text;mso-position-vertical:absolute;mso-position-vertical-relative:text;mso-width-percent:0;mso-height-percent:0;mso-width-relative:margin;mso-height-relative:margin" o:gfxdata="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" strokecolor="black [3200]" strokeweight=".5pt">
+                <v:stroke endarrow="block" joinstyle="miter"/>
+              </v:shape>
+            </w:pict>
+          </mc:Fallback>
+        </mc:AlternateContent>
+      </w:r>
+      <w:r>
+        <w:rPr>
+          <w:b/>
           <w:noProof/>
-          <w:sz w:val="24"/>
           <w:lang w:eastAsia="de-DE"/>
         </w:rPr>
+        <mc:AlternateContent>
+          <mc:Choice Requires="wps">
+            <w:drawing>
+              <wp:anchor distT="0" distB="0" distL="114300" distR="114300" simplePos="0" relativeHeight="251663360" behindDoc="0" locked="0" layoutInCell="1" allowOverlap="1">
+                <wp:simplePos x="0" y="0"/>
+                <wp:positionH relativeFrom="column">
+                  <wp:posOffset>4072255</wp:posOffset>
+                </wp:positionH>
+                <wp:positionV relativeFrom="paragraph">
+                  <wp:posOffset>1611630</wp:posOffset>
+                </wp:positionV>
+                <wp:extent cx="657225" cy="247650"/>
+                <wp:effectExtent l="0" t="0" r="0" b="0"/>
+                <wp:wrapNone/>
+                <wp:docPr id="6" name="Textfeld 6"/>
+                <wp:cNvGraphicFramePr/>
+                <a:graphic xmlns:a="http://schemas.openxmlformats.org/drawingml/2006/main">
+                  <a:graphicData uri="http://schemas.microsoft.com/office/word/2010/wordprocessingShape">
+                    <wps:wsp>
+                      <wps:cNvSpPr txBox="1"/>
+                      <wps:spPr>
+                        <a:xfrm>
+                          <a:off x="0" y="0"/>
+                          <a:ext cx="657225" cy="247650"/>
+                        </a:xfrm>
+                        <a:prstGeom prst="rect">
+                          <a:avLst/>
+                        </a:prstGeom>
+                        <a:noFill/>
+                        <a:ln w="6350">
+                          <a:noFill/>
+                        </a:ln>
+                        <a:effectLst/>
+                      </wps:spPr>
+                      <wps:style>
+                        <a:lnRef idx="0">
+                          <a:schemeClr val="accent1"/>
+                        </a:lnRef>
+                        <a:fillRef idx="0">
+                          <a:schemeClr val="accent1"/>
+                        </a:fillRef>
+                        <a:effectRef idx="0">
+                          <a:schemeClr val="accent1"/>
+                        </a:effectRef>
+                        <a:fontRef idx="minor">
+                          <a:schemeClr val="dk1"/>
+                        </a:fontRef>
+                      </wps:style>
+                      <wps:txbx>
+                        <w:txbxContent>
+                          <w:p>
+                            <w:proofErr w:type="spellStart"/>
+                            <w:r>
+                              <w:t>Bumper</w:t>
+                            </w:r>
+                            <w:proofErr w:type="spellEnd"/>
+                          </w:p>
+                        </w:txbxContent>
+                      </wps:txbx>
+                      <wps:bodyPr rot="0" spcFirstLastPara="0" vertOverflow="overflow" horzOverflow="overflow" vert="horz" wrap="square" lIns="91440" tIns="45720" rIns="91440" bIns="45720" numCol="1" spcCol="0" rtlCol="0" fromWordArt="0" anchor="t" anchorCtr="0" forceAA="0" compatLnSpc="1">
+                        <a:prstTxWarp prst="textNoShape">
+                          <a:avLst/>
+                        </a:prstTxWarp>
+                        <a:noAutofit/>
+                      </wps:bodyPr>
+                    </wps:wsp>
+                  </a:graphicData>
+                </a:graphic>
+                <wp14:sizeRelH relativeFrom="margin">
+                  <wp14:pctWidth>0</wp14:pctWidth>
+                </wp14:sizeRelH>
+                <wp14:sizeRelV relativeFrom="margin">
+                  <wp14:pctHeight>0</wp14:pctHeight>
+                </wp14:sizeRelV>
+              </wp:anchor>
+            </w:drawing>
+          </mc:Choice>
+          <mc:Fallback>
+            <w:pict>
+              <v:shape id="Textfeld 6" o:spid="_x0000_s1028" type="#_x0000_t202" style="position:absolute;left:0;text-align:left;margin-left:320.65pt;margin-top:126.9pt;width:51.75pt;height:19.5pt;z-index:251663360;visibility:visible;mso-wrap-style:square;mso-width-percent:0;mso-height-percent:0;mso-wrap-distance-left:9pt;mso-wrap-distance-top:0;mso-wrap-distance-right:9pt;mso-wrap-distance-bottom:0;mso-position-horizontal:absolute;mso-position-horizontal-relative:text;mso-position-vertical:absolute;mso-position-vertical-relative:text;mso-width-percent:0;mso-height-percent:0;mso-width-relative:margin;mso-height-relative:margin;v-text-anchor:top" o:gfxdata="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" filled="f" stroked="f" strokeweight=".5pt">
+                <v:textbox>
+                  <w:txbxContent>
+                    <w:p>
+                      <w:proofErr w:type="spellStart"/>
+                      <w:r>
+                        <w:t>Bumper</w:t>
+                      </w:r>
+                      <w:proofErr w:type="spellEnd"/>
+                    </w:p>
+                  </w:txbxContent>
+                </v:textbox>
+              </v:shape>
+            </w:pict>
+          </mc:Fallback>
+        </mc:AlternateContent>
+      </w:r>
+      <w:r>
+        <w:rPr>
+          <w:b/>
+          <w:noProof/>
+          <w:lang w:eastAsia="de-DE"/>
+        </w:rPr>
+        <mc:AlternateContent>
+          <mc:Choice Requires="wps">
+            <w:drawing>
+              <wp:anchor distT="0" distB="0" distL="114300" distR="114300" simplePos="0" relativeHeight="251662336" behindDoc="0" locked="0" layoutInCell="1" allowOverlap="1">
+                <wp:simplePos x="0" y="0"/>
+                <wp:positionH relativeFrom="column">
+                  <wp:posOffset>3300730</wp:posOffset>
+                </wp:positionH>
+                <wp:positionV relativeFrom="paragraph">
+                  <wp:posOffset>1459229</wp:posOffset>
+                </wp:positionV>
+                <wp:extent cx="790575" cy="257175"/>
+                <wp:effectExtent l="38100" t="38100" r="28575" b="28575"/>
+                <wp:wrapNone/>
+                <wp:docPr id="5" name="Gerade Verbindung mit Pfeil 5"/>
+                <wp:cNvGraphicFramePr/>
+                <a:graphic xmlns:a="http://schemas.openxmlformats.org/drawingml/2006/main">
+                  <a:graphicData uri="http://schemas.microsoft.com/office/word/2010/wordprocessingShape">
+                    <wps:wsp>
+                      <wps:cNvCnPr/>
+                      <wps:spPr>
+                        <a:xfrm flipH="1" flipV="1">
+                          <a:off x="0" y="0"/>
+                          <a:ext cx="790575" cy="257175"/>
+                        </a:xfrm>
+                        <a:prstGeom prst="straightConnector1">
+                          <a:avLst/>
+                        </a:prstGeom>
+                        <a:ln>
+                          <a:tailEnd type="triangle"/>
+                        </a:ln>
+                      </wps:spPr>
+                      <wps:style>
+                        <a:lnRef idx="1">
+                          <a:schemeClr val="dk1"/>
+                        </a:lnRef>
+                        <a:fillRef idx="0">
+                          <a:schemeClr val="dk1"/>
+                        </a:fillRef>
+                        <a:effectRef idx="0">
+                          <a:schemeClr val="dk1"/>
+                        </a:effectRef>
+                        <a:fontRef idx="minor">
+                          <a:schemeClr val="tx1"/>
+                        </a:fontRef>
+                      </wps:style>
+                      <wps:bodyPr/>
+                    </wps:wsp>
+                  </a:graphicData>
+                </a:graphic>
+                <wp14:sizeRelH relativeFrom="margin">
+                  <wp14:pctWidth>0</wp14:pctWidth>
+                </wp14:sizeRelH>
+                <wp14:sizeRelV relativeFrom="margin">
+                  <wp14:pctHeight>0</wp14:pctHeight>
+                </wp14:sizeRelV>
+              </wp:anchor>
+            </w:drawing>
+          </mc:Choice>
+          <mc:Fallback>
+            <w:pict>
+              <v:shape w14:anchorId="4B2171AA" id="Gerade Verbindung mit Pfeil 5" o:spid="_x0000_s1026" type="#_x0000_t32" style="position:absolute;margin-left:259.9pt;margin-top:114.9pt;width:62.25pt;height:20.25pt;flip:x y;z-index:251662336;visibility:visible;mso-wrap-style:square;mso-width-percent:0;mso-height-percent:0;mso-wrap-distance-left:9pt;mso-wrap-distance-top:0;mso-wrap-distance-right:9pt;mso-wrap-distance-bottom:0;mso-position-horizontal:absolute;mso-position-horizontal-relative:text;mso-position-vertical:absolute;mso-position-vertical-relative:text;mso-width-percent:0;mso-height-percent:0;mso-width-relative:margin;mso-height-relative:margin" o:gfxdata="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" strokecolor="black [3200]" strokeweight=".5pt">
+                <v:stroke endarrow="block" joinstyle="miter"/>
+              </v:shape>
+            </w:pict>
+          </mc:Fallback>
+        </mc:AlternateContent>
+      </w:r>
+      <w:r>
+        <w:rPr>
+          <w:b/>
+        </w:rPr>
+        <mc:AlternateContent>
+          <mc:Choice Requires="wps">
+            <w:drawing>
+              <wp:anchor distT="0" distB="0" distL="114300" distR="114300" simplePos="0" relativeHeight="251666432" behindDoc="0" locked="0" layoutInCell="1" allowOverlap="1" wp14:anchorId="28853063" wp14:editId="189E1D69">
+                <wp:simplePos x="0" y="0"/>
+                <wp:positionH relativeFrom="column">
+                  <wp:posOffset>4119880</wp:posOffset>
+                </wp:positionH>
+                <wp:positionV relativeFrom="paragraph">
+                  <wp:posOffset>782955</wp:posOffset>
+                </wp:positionV>
+                <wp:extent cx="819150" cy="247650"/>
+                <wp:effectExtent l="0" t="0" r="0" b="0"/>
+                <wp:wrapNone/>
+                <wp:docPr id="8" name="Textfeld 8"/>
+                <wp:cNvGraphicFramePr/>
+                <a:graphic xmlns:a="http://schemas.openxmlformats.org/drawingml/2006/main">
+                  <a:graphicData uri="http://schemas.microsoft.com/office/word/2010/wordprocessingShape">
+                    <wps:wsp>
+                      <wps:cNvSpPr txBox="1"/>
+                      <wps:spPr>
+                        <a:xfrm>
+                          <a:off x="0" y="0"/>
+                          <a:ext cx="819150" cy="247650"/>
+                        </a:xfrm>
+                        <a:prstGeom prst="rect">
+                          <a:avLst/>
+                        </a:prstGeom>
+                        <a:noFill/>
+                        <a:ln w="6350">
+                          <a:noFill/>
+                        </a:ln>
+                        <a:effectLst/>
+                      </wps:spPr>
+                      <wps:style>
+                        <a:lnRef idx="0">
+                          <a:schemeClr val="accent1"/>
+                        </a:lnRef>
+                        <a:fillRef idx="0">
+                          <a:schemeClr val="accent1"/>
+                        </a:fillRef>
+                        <a:effectRef idx="0">
+                          <a:schemeClr val="accent1"/>
+                        </a:effectRef>
+                        <a:fontRef idx="minor">
+                          <a:schemeClr val="dk1"/>
+                        </a:fontRef>
+                      </wps:style>
+                      <wps:txbx>
+                        <w:txbxContent>
+                          <w:p>
+                            <w:r>
+                              <w:t>Point-</w:t>
+                            </w:r>
+                            <w:proofErr w:type="spellStart"/>
+                            <w:r>
+                              <w:t>Door</w:t>
+                            </w:r>
+                            <w:proofErr w:type="spellEnd"/>
+                          </w:p>
+                        </w:txbxContent>
+                      </wps:txbx>
+                      <wps:bodyPr rot="0" spcFirstLastPara="0" vertOverflow="overflow" horzOverflow="overflow" vert="horz" wrap="square" lIns="91440" tIns="45720" rIns="91440" bIns="45720" numCol="1" spcCol="0" rtlCol="0" fromWordArt="0" anchor="t" anchorCtr="0" forceAA="0" compatLnSpc="1">
+                        <a:prstTxWarp prst="textNoShape">
+                          <a:avLst/>
+                        </a:prstTxWarp>
+                        <a:noAutofit/>
+                      </wps:bodyPr>
+                    </wps:wsp>
+                  </a:graphicData>
+                </a:graphic>
+                <wp14:sizeRelH relativeFrom="margin">
+                  <wp14:pctWidth>0</wp14:pctWidth>
+                </wp14:sizeRelH>
+                <wp14:sizeRelV relativeFrom="margin">
+                  <wp14:pctHeight>0</wp14:pctHeight>
+                </wp14:sizeRelV>
+              </wp:anchor>
+            </w:drawing>
+          </mc:Choice>
+          <mc:Fallback>
+            <w:pict>
+              <v:shape w14:anchorId="28853063" id="Textfeld 8" o:spid="_x0000_s1029" type="#_x0000_t202" style="position:absolute;left:0;text-align:left;margin-left:324.4pt;margin-top:61.65pt;width:64.5pt;height:19.5pt;z-index:251666432;visibility:visible;mso-wrap-style:square;mso-width-percent:0;mso-height-percent:0;mso-wrap-distance-left:9pt;mso-wrap-distance-top:0;mso-wrap-distance-right:9pt;mso-wrap-distance-bottom:0;mso-position-horizontal:absolute;mso-position-horizontal-relative:text;mso-position-vertical:absolute;mso-position-vertical-relative:text;mso-width-percent:0;mso-height-percent:0;mso-width-relative:margin;mso-height-relative:margin;v-text-anchor:top" o:gfxdata="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" filled="f" stroked="f" strokeweight=".5pt">
+                <v:textbox>
+                  <w:txbxContent>
+                    <w:p>
+                      <w:r>
+                        <w:t>Point-</w:t>
+                      </w:r>
+                      <w:proofErr w:type="spellStart"/>
+                      <w:r>
+                        <w:t>Door</w:t>
+                      </w:r>
+                      <w:proofErr w:type="spellEnd"/>
+                    </w:p>
+                  </w:txbxContent>
+                </v:textbox>
+              </v:shape>
+            </w:pict>
+          </mc:Fallback>
+        </mc:AlternateContent>
+      </w:r>
+      <w:r>
+        <w:rPr>
+          <w:b/>
+        </w:rPr>
+        <mc:AlternateContent>
+          <mc:Choice Requires="wps">
+            <w:drawing>
+              <wp:anchor distT="0" distB="0" distL="114300" distR="114300" simplePos="0" relativeHeight="251665408" behindDoc="0" locked="0" layoutInCell="1" allowOverlap="1" wp14:anchorId="67FDF2EB" wp14:editId="145D04BB">
+                <wp:simplePos x="0" y="0"/>
+                <wp:positionH relativeFrom="column">
+                  <wp:posOffset>3119754</wp:posOffset>
+                </wp:positionH>
+                <wp:positionV relativeFrom="paragraph">
+                  <wp:posOffset>868680</wp:posOffset>
+                </wp:positionV>
+                <wp:extent cx="1038225" cy="45719"/>
+                <wp:effectExtent l="19050" t="76200" r="28575" b="50165"/>
+                <wp:wrapNone/>
+                <wp:docPr id="7" name="Gerade Verbindung mit Pfeil 7"/>
+                <wp:cNvGraphicFramePr/>
+                <a:graphic xmlns:a="http://schemas.openxmlformats.org/drawingml/2006/main">
+                  <a:graphicData uri="http://schemas.microsoft.com/office/word/2010/wordprocessingShape">
+                    <wps:wsp>
+                      <wps:cNvCnPr/>
+                      <wps:spPr>
+                        <a:xfrm flipH="1" flipV="1">
+                          <a:off x="0" y="0"/>
+                          <a:ext cx="1038225" cy="45719"/>
+                        </a:xfrm>
+                        <a:prstGeom prst="straightConnector1">
+                          <a:avLst/>
+                        </a:prstGeom>
+                        <a:ln>
+                          <a:tailEnd type="triangle"/>
+                        </a:ln>
+                      </wps:spPr>
+                      <wps:style>
+                        <a:lnRef idx="1">
+                          <a:schemeClr val="dk1"/>
+                        </a:lnRef>
+                        <a:fillRef idx="0">
+                          <a:schemeClr val="dk1"/>
+                        </a:fillRef>
+                        <a:effectRef idx="0">
+                          <a:schemeClr val="dk1"/>
+                        </a:effectRef>
+                        <a:fontRef idx="minor">
+                          <a:schemeClr val="tx1"/>
+                        </a:fontRef>
+                      </wps:style>
+                      <wps:bodyPr/>
+                    </wps:wsp>
+                  </a:graphicData>
+                </a:graphic>
+                <wp14:sizeRelH relativeFrom="margin">
+                  <wp14:pctWidth>0</wp14:pctWidth>
+                </wp14:sizeRelH>
+                <wp14:sizeRelV relativeFrom="margin">
+                  <wp14:pctHeight>0</wp14:pctHeight>
+                </wp14:sizeRelV>
+              </wp:anchor>
+            </w:drawing>
+          </mc:Choice>
+          <mc:Fallback>
+            <w:pict>
+              <v:shape w14:anchorId="14FB4217" id="Gerade Verbindung mit Pfeil 7" o:spid="_x0000_s1026" type="#_x0000_t32" style="position:absolute;margin-left:245.65pt;margin-top:68.4pt;width:81.75pt;height:3.6pt;flip:x y;z-index:251665408;visibility:visible;mso-wrap-style:square;mso-width-percent:0;mso-height-percent:0;mso-wrap-distance-left:9pt;mso-wrap-distance-top:0;mso-wrap-distance-right:9pt;mso-wrap-distance-bottom:0;mso-position-horizontal:absolute;mso-position-horizontal-relative:text;mso-position-vertical:absolute;mso-position-vertical-relative:text;mso-width-percent:0;mso-height-percent:0;mso-width-relative:margin;mso-height-relative:margin" o:gfxdata="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" strokecolor="black [3200]" strokeweight=".5pt">
+                <v:stroke endarrow="block" joinstyle="miter"/>
+              </v:shape>
+            </w:pict>
+          </mc:Fallback>
+        </mc:AlternateContent>
+      </w:r>
+      <w:r>
+        <w:rPr>
+          <w:b/>
+        </w:rPr>
+        <mc:AlternateContent>
+          <mc:Choice Requires="wps">
+            <w:drawing>
+              <wp:anchor distT="0" distB="0" distL="114300" distR="114300" simplePos="0" relativeHeight="251669504" behindDoc="0" locked="0" layoutInCell="1" allowOverlap="1" wp14:anchorId="403B513E" wp14:editId="3EA89EA0">
+                <wp:simplePos x="0" y="0"/>
+                <wp:positionH relativeFrom="margin">
+                  <wp:posOffset>295275</wp:posOffset>
+                </wp:positionH>
+                <wp:positionV relativeFrom="paragraph">
+                  <wp:posOffset>1839595</wp:posOffset>
+                </wp:positionV>
+                <wp:extent cx="1352550" cy="466725"/>
+                <wp:effectExtent l="0" t="0" r="0" b="0"/>
+                <wp:wrapNone/>
+                <wp:docPr id="12" name="Textfeld 12"/>
+                <wp:cNvGraphicFramePr/>
+                <a:graphic xmlns:a="http://schemas.openxmlformats.org/drawingml/2006/main">
+                  <a:graphicData uri="http://schemas.microsoft.com/office/word/2010/wordprocessingShape">
+                    <wps:wsp>
+                      <wps:cNvSpPr txBox="1"/>
+                      <wps:spPr>
+                        <a:xfrm>
+                          <a:off x="0" y="0"/>
+                          <a:ext cx="1352550" cy="466725"/>
+                        </a:xfrm>
+                        <a:prstGeom prst="rect">
+                          <a:avLst/>
+                        </a:prstGeom>
+                        <a:noFill/>
+                        <a:ln w="6350">
+                          <a:noFill/>
+                        </a:ln>
+                        <a:effectLst/>
+                      </wps:spPr>
+                      <wps:style>
+                        <a:lnRef idx="0">
+                          <a:schemeClr val="accent1"/>
+                        </a:lnRef>
+                        <a:fillRef idx="0">
+                          <a:schemeClr val="accent1"/>
+                        </a:fillRef>
+                        <a:effectRef idx="0">
+                          <a:schemeClr val="accent1"/>
+                        </a:effectRef>
+                        <a:fontRef idx="minor">
+                          <a:schemeClr val="dk1"/>
+                        </a:fontRef>
+                      </wps:style>
+                      <wps:txbx>
+                        <w:txbxContent>
+                          <w:p>
+                            <w:r>
+                              <w:t>Aktueller Score des aktuellen Spielers</w:t>
+                            </w:r>
+                          </w:p>
+                        </w:txbxContent>
+                      </wps:txbx>
+                      <wps:bodyPr rot="0" spcFirstLastPara="0" vertOverflow="overflow" horzOverflow="overflow" vert="horz" wrap="square" lIns="91440" tIns="45720" rIns="91440" bIns="45720" numCol="1" spcCol="0" rtlCol="0" fromWordArt="0" anchor="t" anchorCtr="0" forceAA="0" compatLnSpc="1">
+                        <a:prstTxWarp prst="textNoShape">
+                          <a:avLst/>
+                        </a:prstTxWarp>
+                        <a:noAutofit/>
+                      </wps:bodyPr>
+                    </wps:wsp>
+                  </a:graphicData>
+                </a:graphic>
+                <wp14:sizeRelH relativeFrom="margin">
+                  <wp14:pctWidth>0</wp14:pctWidth>
+                </wp14:sizeRelH>
+                <wp14:sizeRelV relativeFrom="margin">
+                  <wp14:pctHeight>0</wp14:pctHeight>
+                </wp14:sizeRelV>
+              </wp:anchor>
+            </w:drawing>
+          </mc:Choice>
+          <mc:Fallback>
+            <w:pict>
+              <v:shape w14:anchorId="403B513E" id="Textfeld 12" o:spid="_x0000_s1030" type="#_x0000_t202" style="position:absolute;left:0;text-align:left;margin-left:23.25pt;margin-top:144.85pt;width:106.5pt;height:36.75pt;z-index:251669504;visibility:visible;mso-wrap-style:square;mso-width-percent:0;mso-height-percent:0;mso-wrap-distance-left:9pt;mso-wrap-distance-top:0;mso-wrap-distance-right:9pt;mso-wrap-distance-bottom:0;mso-position-horizontal:absolute;mso-position-horizontal-relative:margin;mso-position-vertical:absolute;mso-position-vertical-relative:text;mso-width-percent:0;mso-height-percent:0;mso-width-relative:margin;mso-height-relative:margin;v-text-anchor:top" o:gfxdata="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" filled="f" stroked="f" strokeweight=".5pt">
+                <v:textbox>
+                  <w:txbxContent>
+                    <w:p>
+                      <w:r>
+                        <w:t>Aktueller Score des aktuellen Spielers</w:t>
+                      </w:r>
+                    </w:p>
+                  </w:txbxContent>
+                </v:textbox>
+                <w10:wrap anchorx="margin"/>
+              </v:shape>
+            </w:pict>
+          </mc:Fallback>
+        </mc:AlternateContent>
+      </w:r>
+      <w:r>
+        <w:rPr>
+          <w:b/>
+        </w:rPr>
+        <mc:AlternateContent>
+          <mc:Choice Requires="wps">
+            <w:drawing>
+              <wp:anchor distT="0" distB="0" distL="114300" distR="114300" simplePos="0" relativeHeight="251668480" behindDoc="0" locked="0" layoutInCell="1" allowOverlap="1" wp14:anchorId="3101C720" wp14:editId="2C40EDC5">
+                <wp:simplePos x="0" y="0"/>
+                <wp:positionH relativeFrom="column">
+                  <wp:posOffset>662305</wp:posOffset>
+                </wp:positionH>
+                <wp:positionV relativeFrom="paragraph">
+                  <wp:posOffset>1421130</wp:posOffset>
+                </wp:positionV>
+                <wp:extent cx="247650" cy="352425"/>
+                <wp:effectExtent l="38100" t="38100" r="19050" b="28575"/>
+                <wp:wrapNone/>
+                <wp:docPr id="11" name="Gerade Verbindung mit Pfeil 11"/>
+                <wp:cNvGraphicFramePr/>
+                <a:graphic xmlns:a="http://schemas.openxmlformats.org/drawingml/2006/main">
+                  <a:graphicData uri="http://schemas.microsoft.com/office/word/2010/wordprocessingShape">
+                    <wps:wsp>
+                      <wps:cNvCnPr/>
+                      <wps:spPr>
+                        <a:xfrm flipH="1" flipV="1">
+                          <a:off x="0" y="0"/>
+                          <a:ext cx="247650" cy="352425"/>
+                        </a:xfrm>
+                        <a:prstGeom prst="straightConnector1">
+                          <a:avLst/>
+                        </a:prstGeom>
+                        <a:ln>
+                          <a:tailEnd type="triangle"/>
+                        </a:ln>
+                      </wps:spPr>
+                      <wps:style>
+                        <a:lnRef idx="1">
+                          <a:schemeClr val="dk1"/>
+                        </a:lnRef>
+                        <a:fillRef idx="0">
+                          <a:schemeClr val="dk1"/>
+                        </a:fillRef>
+                        <a:effectRef idx="0">
+                          <a:schemeClr val="dk1"/>
+                        </a:effectRef>
+                        <a:fontRef idx="minor">
+                          <a:schemeClr val="tx1"/>
+                        </a:fontRef>
+                      </wps:style>
+                      <wps:bodyPr/>
+                    </wps:wsp>
+                  </a:graphicData>
+                </a:graphic>
+                <wp14:sizeRelH relativeFrom="margin">
+                  <wp14:pctWidth>0</wp14:pctWidth>
+                </wp14:sizeRelH>
+                <wp14:sizeRelV relativeFrom="margin">
+                  <wp14:pctHeight>0</wp14:pctHeight>
+                </wp14:sizeRelV>
+              </wp:anchor>
+            </w:drawing>
+          </mc:Choice>
+          <mc:Fallback>
+            <w:pict>
+              <v:shape w14:anchorId="700BAC5A" id="Gerade Verbindung mit Pfeil 11" o:spid="_x0000_s1026" type="#_x0000_t32" style="position:absolute;margin-left:52.15pt;margin-top:111.9pt;width:19.5pt;height:27.75pt;flip:x y;z-index:251668480;visibility:visible;mso-wrap-style:square;mso-width-percent:0;mso-height-percent:0;mso-wrap-distance-left:9pt;mso-wrap-distance-top:0;mso-wrap-distance-right:9pt;mso-wrap-distance-bottom:0;mso-position-horizontal:absolute;mso-position-horizontal-relative:text;mso-position-vertical:absolute;mso-position-vertical-relative:text;mso-width-percent:0;mso-height-percent:0;mso-width-relative:margin;mso-height-relative:margin" o:gfxdata="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" strokecolor="black [3200]" strokeweight=".5pt">
+                <v:stroke endarrow="block" joinstyle="miter"/>
+              </v:shape>
+            </w:pict>
+          </mc:Fallback>
+        </mc:AlternateContent>
+      </w:r>
+      <w:r>
+        <w:rPr>
+          <w:b/>
+          <w:sz w:val="32"/>
+        </w:rPr>
+        <mc:AlternateContent>
+          <mc:Choice Requires="wps">
+            <w:drawing>
+              <wp:anchor distT="0" distB="0" distL="114300" distR="114300" simplePos="0" relativeHeight="251672576" behindDoc="0" locked="0" layoutInCell="1" allowOverlap="1" wp14:anchorId="403B513E" wp14:editId="3EA89EA0">
+                <wp:simplePos x="0" y="0"/>
+                <wp:positionH relativeFrom="column">
+                  <wp:posOffset>395605</wp:posOffset>
+                </wp:positionH>
+                <wp:positionV relativeFrom="paragraph">
+                  <wp:posOffset>2725420</wp:posOffset>
+                </wp:positionV>
+                <wp:extent cx="1304925" cy="257175"/>
+                <wp:effectExtent l="0" t="0" r="0" b="0"/>
+                <wp:wrapNone/>
+                <wp:docPr id="14" name="Textfeld 14"/>
+                <wp:cNvGraphicFramePr/>
+                <a:graphic xmlns:a="http://schemas.openxmlformats.org/drawingml/2006/main">
+                  <a:graphicData uri="http://schemas.microsoft.com/office/word/2010/wordprocessingShape">
+                    <wps:wsp>
+                      <wps:cNvSpPr txBox="1"/>
+                      <wps:spPr>
+                        <a:xfrm>
+                          <a:off x="0" y="0"/>
+                          <a:ext cx="1304925" cy="257175"/>
+                        </a:xfrm>
+                        <a:prstGeom prst="rect">
+                          <a:avLst/>
+                        </a:prstGeom>
+                        <a:noFill/>
+                        <a:ln w="6350">
+                          <a:noFill/>
+                        </a:ln>
+                        <a:effectLst/>
+                      </wps:spPr>
+                      <wps:style>
+                        <a:lnRef idx="0">
+                          <a:schemeClr val="accent1"/>
+                        </a:lnRef>
+                        <a:fillRef idx="0">
+                          <a:schemeClr val="accent1"/>
+                        </a:fillRef>
+                        <a:effectRef idx="0">
+                          <a:schemeClr val="accent1"/>
+                        </a:effectRef>
+                        <a:fontRef idx="minor">
+                          <a:schemeClr val="dk1"/>
+                        </a:fontRef>
+                      </wps:style>
+                      <wps:txbx>
+                        <w:txbxContent>
+                          <w:p>
+                            <w:r>
+                              <w:t>Klassische Wände</w:t>
+                            </w:r>
+                          </w:p>
+                        </w:txbxContent>
+                      </wps:txbx>
+                      <wps:bodyPr rot="0" spcFirstLastPara="0" vertOverflow="overflow" horzOverflow="overflow" vert="horz" wrap="square" lIns="91440" tIns="45720" rIns="91440" bIns="45720" numCol="1" spcCol="0" rtlCol="0" fromWordArt="0" anchor="t" anchorCtr="0" forceAA="0" compatLnSpc="1">
+                        <a:prstTxWarp prst="textNoShape">
+                          <a:avLst/>
+                        </a:prstTxWarp>
+                        <a:noAutofit/>
+                      </wps:bodyPr>
+                    </wps:wsp>
+                  </a:graphicData>
+                </a:graphic>
+                <wp14:sizeRelH relativeFrom="margin">
+                  <wp14:pctWidth>0</wp14:pctWidth>
+                </wp14:sizeRelH>
+                <wp14:sizeRelV relativeFrom="margin">
+                  <wp14:pctHeight>0</wp14:pctHeight>
+                </wp14:sizeRelV>
+              </wp:anchor>
+            </w:drawing>
+          </mc:Choice>
+          <mc:Fallback>
+            <w:pict>
+              <v:shape w14:anchorId="403B513E" id="Textfeld 14" o:spid="_x0000_s1031" type="#_x0000_t202" style="position:absolute;left:0;text-align:left;margin-left:31.15pt;margin-top:214.6pt;width:102.75pt;height:20.25pt;z-index:251672576;visibility:visible;mso-wrap-style:square;mso-width-percent:0;mso-height-percent:0;mso-wrap-distance-left:9pt;mso-wrap-distance-top:0;mso-wrap-distance-right:9pt;mso-wrap-distance-bottom:0;mso-position-horizontal:absolute;mso-position-horizontal-relative:text;mso-position-vertical:absolute;mso-position-vertical-relative:text;mso-width-percent:0;mso-height-percent:0;mso-width-relative:margin;mso-height-relative:margin;v-text-anchor:top" o:gfxdata="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" filled="f" stroked="f" strokeweight=".5pt">
+                <v:textbox>
+                  <w:txbxContent>
+                    <w:p>
+                      <w:r>
+                        <w:t>Klassische Wände</w:t>
+                      </w:r>
+                    </w:p>
+                  </w:txbxContent>
+                </v:textbox>
+              </v:shape>
+            </w:pict>
+          </mc:Fallback>
+        </mc:AlternateContent>
+      </w:r>
+      <w:r>
+        <w:rPr>
+          <w:b/>
+          <w:sz w:val="32"/>
+        </w:rPr>
+        <mc:AlternateContent>
+          <mc:Choice Requires="wps">
+            <w:drawing>
+              <wp:anchor distT="0" distB="0" distL="114300" distR="114300" simplePos="0" relativeHeight="251671552" behindDoc="0" locked="0" layoutInCell="1" allowOverlap="1" wp14:anchorId="3101C720" wp14:editId="2C40EDC5">
+                <wp:simplePos x="0" y="0"/>
+                <wp:positionH relativeFrom="column">
+                  <wp:posOffset>1538605</wp:posOffset>
+                </wp:positionH>
+                <wp:positionV relativeFrom="paragraph">
+                  <wp:posOffset>2707005</wp:posOffset>
+                </wp:positionV>
+                <wp:extent cx="523875" cy="76200"/>
+                <wp:effectExtent l="0" t="57150" r="9525" b="19050"/>
+                <wp:wrapNone/>
+                <wp:docPr id="13" name="Gerade Verbindung mit Pfeil 13"/>
+                <wp:cNvGraphicFramePr/>
+                <a:graphic xmlns:a="http://schemas.openxmlformats.org/drawingml/2006/main">
+                  <a:graphicData uri="http://schemas.microsoft.com/office/word/2010/wordprocessingShape">
+                    <wps:wsp>
+                      <wps:cNvCnPr/>
+                      <wps:spPr>
+                        <a:xfrm flipV="1">
+                          <a:off x="0" y="0"/>
+                          <a:ext cx="523875" cy="76200"/>
+                        </a:xfrm>
+                        <a:prstGeom prst="straightConnector1">
+                          <a:avLst/>
+                        </a:prstGeom>
+                        <a:ln>
+                          <a:tailEnd type="triangle"/>
+                        </a:ln>
+                      </wps:spPr>
+                      <wps:style>
+                        <a:lnRef idx="1">
+                          <a:schemeClr val="dk1"/>
+                        </a:lnRef>
+                        <a:fillRef idx="0">
+                          <a:schemeClr val="dk1"/>
+                        </a:fillRef>
+                        <a:effectRef idx="0">
+                          <a:schemeClr val="dk1"/>
+                        </a:effectRef>
+                        <a:fontRef idx="minor">
+                          <a:schemeClr val="tx1"/>
+                        </a:fontRef>
+                      </wps:style>
+                      <wps:bodyPr/>
+                    </wps:wsp>
+                  </a:graphicData>
+                </a:graphic>
+                <wp14:sizeRelH relativeFrom="margin">
+                  <wp14:pctWidth>0</wp14:pctWidth>
+                </wp14:sizeRelH>
+                <wp14:sizeRelV relativeFrom="margin">
+                  <wp14:pctHeight>0</wp14:pctHeight>
+                </wp14:sizeRelV>
+              </wp:anchor>
+            </w:drawing>
+          </mc:Choice>
+          <mc:Fallback>
+            <w:pict>
+              <v:shape w14:anchorId="1E3403D2" id="Gerade Verbindung mit Pfeil 13" o:spid="_x0000_s1026" type="#_x0000_t32" style="position:absolute;margin-left:121.15pt;margin-top:213.15pt;width:41.25pt;height:6pt;flip:y;z-index:251671552;visibility:visible;mso-wrap-style:square;mso-width-percent:0;mso-height-percent:0;mso-wrap-distance-left:9pt;mso-wrap-distance-top:0;mso-wrap-distance-right:9pt;mso-wrap-distance-bottom:0;mso-position-horizontal:absolute;mso-position-horizontal-relative:text;mso-position-vertical:absolute;mso-position-vertical-relative:text;mso-width-percent:0;mso-height-percent:0;mso-width-relative:margin;mso-height-relative:margin" o:gfxdata="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" strokecolor="black [3200]" strokeweight=".5pt">
+                <v:stroke endarrow="block" joinstyle="miter"/>
+              </v:shape>
+            </w:pict>
+          </mc:Fallback>
+        </mc:AlternateContent>
+      </w:r>
+      <w:r>
+        <w:rPr>
+          <w:noProof/>
+          <w:lang w:eastAsia="de-DE"/>
+        </w:rPr>
+        <mc:AlternateContent>
+          <mc:Choice Requires="wps">
+            <w:drawing>
+              <wp:anchor distT="0" distB="0" distL="114300" distR="114300" simplePos="0" relativeHeight="251660287" behindDoc="0" locked="0" layoutInCell="1" allowOverlap="1">
+                <wp:simplePos x="0" y="0"/>
+                <wp:positionH relativeFrom="margin">
+                  <wp:align>right</wp:align>
+                </wp:positionH>
+                <wp:positionV relativeFrom="paragraph">
+                  <wp:posOffset>297180</wp:posOffset>
+                </wp:positionV>
+                <wp:extent cx="5743575" cy="2962275"/>
+                <wp:effectExtent l="0" t="0" r="28575" b="28575"/>
+                <wp:wrapNone/>
+                <wp:docPr id="4" name="Rechteck 4"/>
+                <wp:cNvGraphicFramePr/>
+                <a:graphic xmlns:a="http://schemas.openxmlformats.org/drawingml/2006/main">
+                  <a:graphicData uri="http://schemas.microsoft.com/office/word/2010/wordprocessingShape">
+                    <wps:wsp>
+                      <wps:cNvSpPr/>
+                      <wps:spPr>
+                        <a:xfrm>
+                          <a:off x="0" y="0"/>
+                          <a:ext cx="5743575" cy="2962275"/>
+                        </a:xfrm>
+                        <a:prstGeom prst="rect">
+                          <a:avLst/>
+                        </a:prstGeom>
+                      </wps:spPr>
+                      <wps:style>
+                        <a:lnRef idx="2">
+                          <a:schemeClr val="accent3">
+                            <a:shade val="50000"/>
+                          </a:schemeClr>
+                        </a:lnRef>
+                        <a:fillRef idx="1">
+                          <a:schemeClr val="accent3"/>
+                        </a:fillRef>
+                        <a:effectRef idx="0">
+                          <a:schemeClr val="accent3"/>
+                        </a:effectRef>
+                        <a:fontRef idx="minor">
+                          <a:schemeClr val="lt1"/>
+                        </a:fontRef>
+                      </wps:style>
+                      <wps:bodyPr rot="0" spcFirstLastPara="0" vertOverflow="overflow" horzOverflow="overflow" vert="horz" wrap="square" lIns="91440" tIns="45720" rIns="91440" bIns="45720" numCol="1" spcCol="0" rtlCol="0" fromWordArt="0" anchor="ctr" anchorCtr="0" forceAA="0" compatLnSpc="1">
+                        <a:prstTxWarp prst="textNoShape">
+                          <a:avLst/>
+                        </a:prstTxWarp>
+                        <a:noAutofit/>
+                      </wps:bodyPr>
+                    </wps:wsp>
+                  </a:graphicData>
+                </a:graphic>
+                <wp14:sizeRelH relativeFrom="margin">
+                  <wp14:pctWidth>0</wp14:pctWidth>
+                </wp14:sizeRelH>
+                <wp14:sizeRelV relativeFrom="margin">
+                  <wp14:pctHeight>0</wp14:pctHeight>
+                </wp14:sizeRelV>
+              </wp:anchor>
+            </w:drawing>
+          </mc:Choice>
+          <mc:Fallback>
+            <w:pict>
+              <v:rect w14:anchorId="7513F3AD" id="Rechteck 4" o:spid="_x0000_s1026" style="position:absolute;margin-left:401.05pt;margin-top:23.4pt;width:452.25pt;height:233.25pt;z-index:251660287;visibility:visible;mso-wrap-style:square;mso-width-percent:0;mso-height-percent:0;mso-wrap-distance-left:9pt;mso-wrap-distance-top:0;mso-wrap-distance-right:9pt;mso-wrap-distance-bottom:0;mso-position-horizontal:right;mso-position-horizontal-relative:margin;mso-position-vertical:absolute;mso-position-vertical-relative:text;mso-width-percent:0;mso-height-percent:0;mso-width-relative:margin;mso-height-relative:margin;v-text-anchor:middle" o:gfxdata="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" fillcolor="#a5a5a5 [3206]" strokecolor="#525252 [1606]" strokeweight="1pt">
+                <w10:wrap anchorx="margin"/>
+              </v:rect>
+            </w:pict>
+          </mc:Fallback>
+        </mc:AlternateContent>
+      </w:r>
+      <w:r>
+        <w:rPr>
+          <w:noProof/>
+        </w:rPr>
+        <w:pict>
+          <v:shapetype id="_x0000_t75" coordsize="21600,21600" o:spt="75" o:preferrelative="t" path="m@4@5l@4@11@9@11@9@5xe" filled="f" stroked="f">
+            <v:stroke joinstyle="miter"/>
+            <v:formulas>
+              <v:f eqn="if lineDrawn pixelLineWidth 0"/>
+              <v:f eqn="sum @0 1 0"/>
+              <v:f eqn="sum 0 0 @1"/>
+              <v:f eqn="prod @2 1 2"/>
+              <v:f eqn="prod @3 21600 pixelWidth"/>
+              <v:f eqn="prod @3 21600 pixelHeight"/>
+              <v:f eqn="sum @0 0 1"/>
+              <v:f eqn="prod @6 1 2"/>
+              <v:f eqn="prod @7 21600 pixelWidth"/>
+              <v:f eqn="sum @8 21600 0"/>
+              <v:f eqn="prod @7 21600 pixelHeight"/>
+              <v:f eqn="sum @10 21600 0"/>
+            </v:formulas>
+            <v:path o:extrusionok="f" gradientshapeok="t" o:connecttype="rect"/>
+            <o:lock v:ext="edit" aspectratio="t"/>
+          </v:shapetype>
+          <v:shape id="_x0000_s1026" type="#_x0000_t75" style="position:absolute;left:0;text-align:left;margin-left:4.7pt;margin-top:30.15pt;width:438.2pt;height:218.85pt;z-index:251661312;mso-position-horizontal-relative:text;mso-position-vertical-relative:text">
+            <v:imagedata r:id="rId8" o:title="Mockup" croptop="332f" cropbottom="888f"/>
+            <w10:wrap type="square"/>
+          </v:shape>
+        </w:pict>
+      </w:r>
+      <w:r>
+        <w:rPr>
+          <w:b/>
+          <w:sz w:val="32"/>
+        </w:rPr>
+        <w:t>Mock-</w:t>
+      </w:r>
+      <w:proofErr w:type="spellStart"/>
+      <w:r>
+        <w:rPr>
+          <w:b/>
+          <w:sz w:val="32"/>
+        </w:rPr>
+        <w:t>Up</w:t>
+      </w:r>
+      <w:proofErr w:type="spellEnd"/>
+    </w:p>
+    <w:p>
+      <w:pPr>
+        <w:pStyle w:val="KeinLeerraum"/>
+        <w:jc w:val="both"/>
+      </w:pPr>
+    </w:p>
+    <w:p>
+      <w:pPr>
+        <w:pStyle w:val="KeinLeerraum"/>
+        <w:jc w:val="both"/>
+      </w:pPr>
+      <w:r>
+        <w:t>Das Spiel versucht einen einfachen Flippertisch nachzubilden.</w:t>
+      </w:r>
+    </w:p>
+    <w:p>
+      <w:pPr>
+        <w:pStyle w:val="KeinLeerraum"/>
+        <w:jc w:val="both"/>
+      </w:pPr>
+      <w:r>
+        <w:t xml:space="preserve">Am Anfang des Spiels hat der </w:t>
+      </w:r>
+      <w:proofErr w:type="spellStart"/>
+      <w:r>
+        <w:t>Nutzter</w:t>
+      </w:r>
+      <w:proofErr w:type="spellEnd"/>
+      <w:r>
+        <w:t xml:space="preserve"> die </w:t>
+      </w:r>
+      <w:proofErr w:type="spellStart"/>
+      <w:r>
+        <w:t>möglichkeit</w:t>
+      </w:r>
+      <w:proofErr w:type="spellEnd"/>
+      <w:r>
+        <w:t xml:space="preserve"> in einem Menü zwischen 1 – 4 Spielern auszuwählen und diesen einen Namen zu geben. Diese wechseln sich Reih um ab, </w:t>
+      </w:r>
+      <w:r>
+        <w:t>sobald der vorherige Spieler eine seiner drei Runden verloren hat.</w:t>
+      </w:r>
+    </w:p>
+    <w:p>
+      <w:pPr>
+        <w:pStyle w:val="KeinLeerraum"/>
+        <w:jc w:val="both"/>
+      </w:pPr>
+      <w:r>
+        <w:t xml:space="preserve">Der Ball verfügt natürlich über eine Physik und prallt von Objekten ab. Außerdem wirkt die Gravitationskraft auf Ihn. </w:t>
+      </w:r>
+      <w:r>
+        <w:t xml:space="preserve">Es gibt verschiedene Hindernisse, manche versetzen den Ball (z.B. </w:t>
+      </w:r>
+      <w:proofErr w:type="spellStart"/>
+      <w:r>
+        <w:t>Teleporter</w:t>
+      </w:r>
+      <w:proofErr w:type="spellEnd"/>
+      <w:r>
+        <w:t xml:space="preserve"> </w:t>
+      </w:r>
+      <w:proofErr w:type="spellStart"/>
+      <w:r>
+        <w:t>flächen</w:t>
+      </w:r>
+      <w:proofErr w:type="spellEnd"/>
+      <w:r>
+        <w:t xml:space="preserve">), andere geben dem Spieler bei „überrollen“ Punkte (z.B. Point-Doors) und wiederum andere schubsen den Ball aktiv Weg (z.B. </w:t>
+      </w:r>
+      <w:proofErr w:type="spellStart"/>
+      <w:r>
+        <w:t>Bumper</w:t>
+      </w:r>
+      <w:proofErr w:type="spellEnd"/>
+      <w:r>
+        <w:t>).</w:t>
+      </w:r>
+    </w:p>
+    <w:p>
+      <w:pPr>
+        <w:pStyle w:val="KeinLeerraum"/>
+        <w:jc w:val="both"/>
+      </w:pPr>
+      <w:r>
+        <w:t>Der Spieler versucht nun den Ball möglichst Punkte bringend über das Spielbrett zu schießen. Hierfür hat er zwei Flipperfinger welche er separat, links und rechts, ansteuern kann.</w:t>
+      </w:r>
+    </w:p>
+    <w:p>
+      <w:pPr>
+        <w:pStyle w:val="KeinLeerraum"/>
+        <w:jc w:val="both"/>
+      </w:pPr>
+      <w:r>
+        <w:t xml:space="preserve">Im Spiel enthalten ist außerdem ein </w:t>
+      </w:r>
+      <w:proofErr w:type="spellStart"/>
+      <w:r>
+        <w:t>Scoreing</w:t>
+      </w:r>
+      <w:proofErr w:type="spellEnd"/>
+      <w:r>
+        <w:t xml:space="preserve"> </w:t>
+      </w:r>
+      <w:proofErr w:type="spellStart"/>
+      <w:r>
+        <w:t>system</w:t>
+      </w:r>
+      <w:proofErr w:type="spellEnd"/>
+      <w:r>
+        <w:t>, das den Spieler für das Treffen verschiedener Objekte (</w:t>
+      </w:r>
+      <w:proofErr w:type="spellStart"/>
+      <w:r>
+        <w:t>Entities</w:t>
+      </w:r>
+      <w:proofErr w:type="spellEnd"/>
+      <w:r>
+        <w:t xml:space="preserve">) mit Punkten entlohnt. Diese Punkte entscheiden bei Mehrspielerspielen am </w:t>
+      </w:r>
+      <w:proofErr w:type="spellStart"/>
+      <w:r>
+        <w:t>ende</w:t>
+      </w:r>
+      <w:proofErr w:type="spellEnd"/>
+      <w:r>
+        <w:t xml:space="preserve"> des Spiels über den Sieg. Außerdem werden die Besten </w:t>
+      </w:r>
+      <w:proofErr w:type="spellStart"/>
+      <w:r>
+        <w:t>Scores</w:t>
+      </w:r>
+      <w:proofErr w:type="spellEnd"/>
+      <w:r>
+        <w:t xml:space="preserve"> in einer Highscore-Top-10-Liste mit Namen des Spielers verewigt.</w:t>
+      </w:r>
+    </w:p>
+    <w:p>
+      <w:pPr>
+        <w:pStyle w:val="KeinLeerraum"/>
+        <w:jc w:val="both"/>
+      </w:pPr>
+    </w:p>
+    <w:p>
+      <w:pPr>
+        <w:pStyle w:val="KeinLeerraum"/>
+        <w:numPr>
+          <w:ilvl w:val="0"/>
+          <w:numId w:val="6"/>
+        </w:numPr>
+        <w:jc w:val="both"/>
+        <w:rPr>
+          <w:b/>
+          <w:sz w:val="32"/>
+        </w:rPr>
+      </w:pPr>
+      <w:r>
+        <w:rPr>
+          <w:b/>
+          <w:sz w:val="32"/>
+        </w:rPr>
+        <w:t>Klassendiagramm</w:t>
+      </w:r>
+    </w:p>
+    <w:p>
+      <w:pPr>
+        <w:pStyle w:val="KeinLeerraum"/>
+        <w:ind w:left="360"/>
+        <w:jc w:val="center"/>
+        <w:rPr>
+          <w:b/>
+          <w:sz w:val="32"/>
+        </w:rPr>
+      </w:pPr>
+      <w:r>
+        <w:rPr>
+          <w:noProof/>
+          <w:lang w:eastAsia="de-DE"/>
+        </w:rPr>
         <w:drawing>
-          <wp:anchor distT="0" distB="0" distL="114300" distR="114300" simplePos="0" relativeHeight="251659264" behindDoc="0" locked="0" layoutInCell="1" allowOverlap="1">
-            <wp:simplePos x="0" y="0"/>
-            <wp:positionH relativeFrom="margin">
-              <wp:posOffset>3267075</wp:posOffset>
-            </wp:positionH>
-            <wp:positionV relativeFrom="paragraph">
-              <wp:posOffset>6350</wp:posOffset>
-            </wp:positionV>
-            <wp:extent cx="3104515" cy="2328387"/>
-            <wp:effectExtent l="0" t="0" r="635" b="0"/>
-            <wp:wrapNone/>
-            <wp:docPr id="1" name="Grafik 1"/>
+          <wp:inline distT="0" distB="0" distL="0" distR="0" wp14:anchorId="479C3EE8" wp14:editId="50261B94">
+            <wp:extent cx="4505325" cy="2628752"/>
+            <wp:effectExtent l="0" t="0" r="0" b="635"/>
+            <wp:docPr id="20" name="Grafik 20" descr="C:\Users\dasch\AppData\Local\Microsoft\Windows\INetCache\Content.Word\SoftwareEntwurfUML (2).png"/>
             <wp:cNvGraphicFramePr>
               <a:graphicFrameLocks xmlns:a="http://schemas.openxmlformats.org/drawingml/2006/main" noChangeAspect="1"/>
             </wp:cNvGraphicFramePr>
@@ -583,70 +2166,10 @@
               <a:graphicData uri="http://schemas.openxmlformats.org/drawingml/2006/picture">
                 <pic:pic xmlns:pic="http://schemas.openxmlformats.org/drawingml/2006/picture">
                   <pic:nvPicPr>
-                    <pic:cNvPr id="1" name=""/>
-                    <pic:cNvPicPr/>
-                  </pic:nvPicPr>
-                  <pic:blipFill>
-                    <a:blip r:embed="rId8">
-                      <a:extLst>
-                        <a:ext uri="{28A0092B-C50C-407E-A947-70E740481C1C}">
-                          <a14:useLocalDpi xmlns:a14="http://schemas.microsoft.com/office/drawing/2010/main" val="0"/>
-                        </a:ext>
-                      </a:extLst>
-                    </a:blip>
-                    <a:stretch>
-                      <a:fillRect/>
-                    </a:stretch>
-                  </pic:blipFill>
-                  <pic:spPr>
-                    <a:xfrm>
-                      <a:off x="0" y="0"/>
-                      <a:ext cx="3104515" cy="2328387"/>
-                    </a:xfrm>
-                    <a:prstGeom prst="rect">
-                      <a:avLst/>
-                    </a:prstGeom>
-                  </pic:spPr>
-                </pic:pic>
-              </a:graphicData>
-            </a:graphic>
-            <wp14:sizeRelH relativeFrom="margin">
-              <wp14:pctWidth>0</wp14:pctWidth>
-            </wp14:sizeRelH>
-            <wp14:sizeRelV relativeFrom="margin">
-              <wp14:pctHeight>0</wp14:pctHeight>
-            </wp14:sizeRelV>
-          </wp:anchor>
-        </w:drawing>
-      </w:r>
-      <w:r>
-        <w:rPr>
-          <w:noProof/>
-          <w:sz w:val="24"/>
-          <w:lang w:eastAsia="de-DE"/>
-        </w:rPr>
-        <w:drawing>
-          <wp:anchor distT="0" distB="0" distL="114300" distR="114300" simplePos="0" relativeHeight="251658240" behindDoc="1" locked="0" layoutInCell="1" allowOverlap="1">
-            <wp:simplePos x="0" y="0"/>
-            <wp:positionH relativeFrom="margin">
-              <wp:align>left</wp:align>
-            </wp:positionH>
-            <wp:positionV relativeFrom="paragraph">
-              <wp:posOffset>6350</wp:posOffset>
-            </wp:positionV>
-            <wp:extent cx="3104515" cy="2328860"/>
-            <wp:effectExtent l="0" t="0" r="635" b="0"/>
-            <wp:wrapNone/>
-            <wp:docPr id="2" name="Grafik 2"/>
-            <wp:cNvGraphicFramePr>
-              <a:graphicFrameLocks xmlns:a="http://schemas.openxmlformats.org/drawingml/2006/main" noChangeAspect="1"/>
-            </wp:cNvGraphicFramePr>
-            <a:graphic xmlns:a="http://schemas.openxmlformats.org/drawingml/2006/main">
-              <a:graphicData uri="http://schemas.openxmlformats.org/drawingml/2006/picture">
-                <pic:pic xmlns:pic="http://schemas.openxmlformats.org/drawingml/2006/picture">
-                  <pic:nvPicPr>
-                    <pic:cNvPr id="1" name=""/>
-                    <pic:cNvPicPr/>
+                    <pic:cNvPr id="0" name="Picture 14" descr="C:\Users\dasch\AppData\Local\Microsoft\Windows\INetCache\Content.Word\SoftwareEntwurfUML (2).png"/>
+                    <pic:cNvPicPr>
+                      <a:picLocks noChangeAspect="1" noChangeArrowheads="1"/>
+                    </pic:cNvPicPr>
                   </pic:nvPicPr>
                   <pic:blipFill>
                     <a:blip r:embed="rId9">
@@ -656,165 +2179,473 @@
                         </a:ext>
                       </a:extLst>
                     </a:blip>
+                    <a:srcRect/>
                     <a:stretch>
                       <a:fillRect/>
                     </a:stretch>
                   </pic:blipFill>
-                  <pic:spPr>
+                  <pic:spPr bwMode="auto">
                     <a:xfrm>
                       <a:off x="0" y="0"/>
-                      <a:ext cx="3104515" cy="2328860"/>
+                      <a:ext cx="4557786" cy="2659362"/>
                     </a:xfrm>
                     <a:prstGeom prst="rect">
                       <a:avLst/>
                     </a:prstGeom>
+                    <a:noFill/>
+                    <a:ln>
+                      <a:noFill/>
+                    </a:ln>
                   </pic:spPr>
                 </pic:pic>
               </a:graphicData>
             </a:graphic>
-            <wp14:sizeRelH relativeFrom="margin">
-              <wp14:pctWidth>0</wp14:pctWidth>
-            </wp14:sizeRelH>
-            <wp14:sizeRelV relativeFrom="margin">
-              <wp14:pctHeight>0</wp14:pctHeight>
-            </wp14:sizeRelV>
-          </wp:anchor>
+          </wp:inline>
         </w:drawing>
       </w:r>
     </w:p>
     <w:p>
       <w:pPr>
         <w:pStyle w:val="KeinLeerraum"/>
+        <w:ind w:left="360"/>
+        <w:jc w:val="center"/>
+        <w:rPr>
+          <w:b/>
+          <w:sz w:val="32"/>
+        </w:rPr>
+      </w:pPr>
+    </w:p>
+    <w:p>
+      <w:pPr>
+        <w:pStyle w:val="KeinLeerraum"/>
+        <w:ind w:left="360"/>
         <w:jc w:val="both"/>
         <w:rPr>
-          <w:sz w:val="24"/>
-        </w:rPr>
-      </w:pPr>
-    </w:p>
-    <w:p>
-      <w:pPr>
-        <w:pStyle w:val="KeinLeerraum"/>
+          <w:b/>
+        </w:rPr>
+      </w:pPr>
+    </w:p>
+    <w:p>
+      <w:pPr>
+        <w:pStyle w:val="KeinLeerraum"/>
+        <w:ind w:left="360"/>
         <w:jc w:val="both"/>
-        <w:rPr>
-          <w:sz w:val="24"/>
-        </w:rPr>
-      </w:pPr>
-    </w:p>
-    <w:p>
-      <w:pPr>
-        <w:pStyle w:val="KeinLeerraum"/>
+      </w:pPr>
+      <w:r>
+        <w:t xml:space="preserve">Herzstück des </w:t>
+      </w:r>
+      <w:proofErr w:type="spellStart"/>
+      <w:r>
+        <w:t>Programs</w:t>
+      </w:r>
+      <w:proofErr w:type="spellEnd"/>
+      <w:r>
+        <w:t xml:space="preserve"> ist die Klasse „</w:t>
+      </w:r>
+      <w:proofErr w:type="spellStart"/>
+      <w:r>
+        <w:t>PinballGame</w:t>
+      </w:r>
+      <w:proofErr w:type="spellEnd"/>
+      <w:r>
+        <w:t>“ hier werden alle „</w:t>
+      </w:r>
+      <w:proofErr w:type="spellStart"/>
+      <w:r>
+        <w:t>einzelteile</w:t>
+      </w:r>
+      <w:proofErr w:type="spellEnd"/>
+      <w:r>
+        <w:t xml:space="preserve">“ des Spieltisches zusammengeführt. Außerdem sind hier alle aufzurufenden Methoden, welche von der Klasse </w:t>
+      </w:r>
+      <w:proofErr w:type="spellStart"/>
+      <w:r>
+        <w:t>Program</w:t>
+      </w:r>
+      <w:proofErr w:type="spellEnd"/>
+      <w:r>
+        <w:t xml:space="preserve"> </w:t>
+      </w:r>
+      <w:proofErr w:type="spellStart"/>
+      <w:r>
+        <w:t>nurnoch</w:t>
+      </w:r>
+      <w:proofErr w:type="spellEnd"/>
+      <w:r>
+        <w:t xml:space="preserve"> in einer </w:t>
+      </w:r>
+      <w:proofErr w:type="spellStart"/>
+      <w:r>
+        <w:t>while</w:t>
+      </w:r>
+      <w:proofErr w:type="spellEnd"/>
+      <w:r>
+        <w:t>(</w:t>
+      </w:r>
+      <w:proofErr w:type="spellStart"/>
+      <w:r>
+        <w:t>true</w:t>
+      </w:r>
+      <w:proofErr w:type="spellEnd"/>
+      <w:r>
+        <w:t xml:space="preserve">) schleife in der richtigen </w:t>
+      </w:r>
+      <w:proofErr w:type="spellStart"/>
+      <w:r>
+        <w:t>reihenfolge</w:t>
+      </w:r>
+      <w:proofErr w:type="spellEnd"/>
+      <w:r>
+        <w:t xml:space="preserve"> zum richtigen Zeitpunkt aufgerufen werden. Das </w:t>
+      </w:r>
+      <w:proofErr w:type="spellStart"/>
+      <w:r>
+        <w:t>PinballGame</w:t>
+      </w:r>
+      <w:proofErr w:type="spellEnd"/>
+      <w:r>
+        <w:t xml:space="preserve"> </w:t>
+      </w:r>
+      <w:proofErr w:type="spellStart"/>
+      <w:r>
+        <w:t>ebthällt</w:t>
+      </w:r>
+      <w:proofErr w:type="spellEnd"/>
+      <w:r>
+        <w:t xml:space="preserve"> mindestens einen Ball, welcher seine </w:t>
+      </w:r>
+      <w:proofErr w:type="spellStart"/>
+      <w:r>
+        <w:t>bewegung</w:t>
+      </w:r>
+      <w:proofErr w:type="spellEnd"/>
+      <w:r>
+        <w:t xml:space="preserve"> und die wirkende Gravitationskraft verwaltet (nicht die Physikalische </w:t>
+      </w:r>
+      <w:proofErr w:type="spellStart"/>
+      <w:r>
+        <w:t>kollision</w:t>
+      </w:r>
+      <w:proofErr w:type="spellEnd"/>
+      <w:r>
+        <w:t xml:space="preserve">! Diese wird von den </w:t>
+      </w:r>
+      <w:proofErr w:type="spellStart"/>
+      <w:r>
+        <w:t>Entities</w:t>
+      </w:r>
+      <w:proofErr w:type="spellEnd"/>
+      <w:r>
+        <w:t xml:space="preserve"> verwaltet). </w:t>
+      </w:r>
+      <w:r>
+        <w:t xml:space="preserve">Die Klasse Table baut die Grundlegende Box bzw. das Grundlegende Design des Tisches auf und verwaltet die Physik dieser Äußeren Wände. Außerdem besitzt </w:t>
+      </w:r>
+      <w:r>
+        <w:t xml:space="preserve">das Spiel mindestens 2 Flipperfinger. In dieser Klasse werden die Interaktionen des Spielers mit den Flipperfingern, sowie die Physikalische Interaktion zwischen Flipperfinger und Ball gesteuert. </w:t>
+      </w:r>
+    </w:p>
+    <w:p>
+      <w:pPr>
+        <w:pStyle w:val="KeinLeerraum"/>
+        <w:ind w:left="360"/>
         <w:jc w:val="both"/>
-        <w:rPr>
-          <w:sz w:val="24"/>
-        </w:rPr>
-      </w:pPr>
-    </w:p>
-    <w:p>
-      <w:pPr>
-        <w:pStyle w:val="KeinLeerraum"/>
+      </w:pPr>
+      <w:r>
+        <w:t xml:space="preserve">Außerdem besteht das Spiel noch aus verschiedenen </w:t>
+      </w:r>
+      <w:proofErr w:type="spellStart"/>
+      <w:r>
+        <w:t>Entities</w:t>
+      </w:r>
+      <w:proofErr w:type="spellEnd"/>
+      <w:r>
+        <w:t xml:space="preserve">. Dies ist eine </w:t>
+      </w:r>
+      <w:proofErr w:type="spellStart"/>
+      <w:r>
+        <w:t>Abstracte</w:t>
+      </w:r>
+      <w:proofErr w:type="spellEnd"/>
+      <w:r>
+        <w:t xml:space="preserve"> klasse und gibt Ihren </w:t>
+      </w:r>
+      <w:proofErr w:type="spellStart"/>
+      <w:r>
+        <w:t>unterklassen</w:t>
+      </w:r>
+      <w:proofErr w:type="spellEnd"/>
+      <w:r>
+        <w:t xml:space="preserve"> bereits Variablen (wie </w:t>
+      </w:r>
+      <w:proofErr w:type="spellStart"/>
+      <w:r>
+        <w:t>xpos</w:t>
+      </w:r>
+      <w:proofErr w:type="spellEnd"/>
+      <w:r>
+        <w:t xml:space="preserve"> und </w:t>
+      </w:r>
+      <w:proofErr w:type="spellStart"/>
+      <w:r>
+        <w:t>ypos</w:t>
+      </w:r>
+      <w:proofErr w:type="spellEnd"/>
+      <w:r>
+        <w:t xml:space="preserve">), sowie einige Methoden (wie </w:t>
+      </w:r>
+      <w:proofErr w:type="spellStart"/>
+      <w:r>
+        <w:t>interactWithBall</w:t>
+      </w:r>
+      <w:proofErr w:type="spellEnd"/>
+      <w:r>
+        <w:t xml:space="preserve">()) für die </w:t>
+      </w:r>
+      <w:proofErr w:type="spellStart"/>
+      <w:r>
+        <w:t>unterklassen</w:t>
+      </w:r>
+      <w:proofErr w:type="spellEnd"/>
+      <w:r>
+        <w:t xml:space="preserve"> zu </w:t>
+      </w:r>
+      <w:proofErr w:type="spellStart"/>
+      <w:r>
+        <w:t>implementierung</w:t>
+      </w:r>
+      <w:proofErr w:type="spellEnd"/>
+      <w:r>
+        <w:t xml:space="preserve"> vor. Diese </w:t>
+      </w:r>
+      <w:proofErr w:type="spellStart"/>
+      <w:r>
+        <w:t>vorgaben</w:t>
+      </w:r>
+      <w:proofErr w:type="spellEnd"/>
+      <w:r>
+        <w:t xml:space="preserve"> werden von den 3 weiteren Abstrakten Unterklassen (</w:t>
+      </w:r>
+      <w:proofErr w:type="spellStart"/>
+      <w:r>
+        <w:t>VelocityManipulatingEntity</w:t>
+      </w:r>
+      <w:proofErr w:type="spellEnd"/>
+      <w:r>
+        <w:t xml:space="preserve">, </w:t>
+      </w:r>
+      <w:proofErr w:type="spellStart"/>
+      <w:r>
+        <w:t>PointGivingEntity</w:t>
+      </w:r>
+      <w:proofErr w:type="spellEnd"/>
+      <w:r>
+        <w:t xml:space="preserve"> und </w:t>
+      </w:r>
+      <w:proofErr w:type="spellStart"/>
+      <w:r>
+        <w:t>PositionManipulatingEntity</w:t>
+      </w:r>
+      <w:proofErr w:type="spellEnd"/>
+      <w:r>
+        <w:t xml:space="preserve">), je nach Typ der Entity erweitert. Von den Abstrakten Klassen erben nun die Klassen, welche die tatsächlichen </w:t>
+      </w:r>
+      <w:proofErr w:type="spellStart"/>
+      <w:r>
+        <w:t>hindernisse</w:t>
+      </w:r>
+      <w:proofErr w:type="spellEnd"/>
+      <w:r>
+        <w:t xml:space="preserve"> </w:t>
+      </w:r>
+      <w:proofErr w:type="spellStart"/>
+      <w:r>
+        <w:t>Representieren</w:t>
+      </w:r>
+      <w:proofErr w:type="spellEnd"/>
+      <w:r>
+        <w:t xml:space="preserve">. Aktuell sind erstmal Wall (Begrenzende Wände ohne besondere Eigenschaft), </w:t>
+      </w:r>
+      <w:proofErr w:type="spellStart"/>
+      <w:r>
+        <w:t>Bumper</w:t>
+      </w:r>
+      <w:proofErr w:type="spellEnd"/>
+      <w:r>
+        <w:t xml:space="preserve"> (</w:t>
+      </w:r>
+      <w:proofErr w:type="spellStart"/>
+      <w:r>
+        <w:t>Hinderniss</w:t>
+      </w:r>
+      <w:proofErr w:type="spellEnd"/>
+      <w:r>
+        <w:t xml:space="preserve">, dass den Ball beschleunigt, wenn er von Ihm abprallt), </w:t>
+      </w:r>
+      <w:proofErr w:type="spellStart"/>
+      <w:r>
+        <w:t>PointDoors</w:t>
+      </w:r>
+      <w:proofErr w:type="spellEnd"/>
+      <w:r>
+        <w:t xml:space="preserve"> (</w:t>
+      </w:r>
+      <w:proofErr w:type="spellStart"/>
+      <w:r>
+        <w:t>Scorepunkt</w:t>
+      </w:r>
+      <w:proofErr w:type="spellEnd"/>
+      <w:r>
+        <w:t xml:space="preserve"> gebende </w:t>
+      </w:r>
+      <w:proofErr w:type="spellStart"/>
+      <w:r>
+        <w:t>flächen</w:t>
+      </w:r>
+      <w:proofErr w:type="spellEnd"/>
+      <w:r>
+        <w:t xml:space="preserve"> ohne Kollision) und </w:t>
+      </w:r>
+      <w:proofErr w:type="spellStart"/>
+      <w:r>
+        <w:t>Teleporter</w:t>
+      </w:r>
+      <w:proofErr w:type="spellEnd"/>
+      <w:r>
+        <w:t xml:space="preserve"> (Ball </w:t>
+      </w:r>
+      <w:proofErr w:type="spellStart"/>
+      <w:r>
+        <w:t>versezende</w:t>
+      </w:r>
+      <w:proofErr w:type="spellEnd"/>
+      <w:r>
+        <w:t xml:space="preserve"> Objekte) geplant. Dieser Aufbau wurde gewählt um eine möglichst leichte </w:t>
+      </w:r>
+      <w:proofErr w:type="spellStart"/>
+      <w:r>
+        <w:t>erweiterung</w:t>
+      </w:r>
+      <w:proofErr w:type="spellEnd"/>
+      <w:r>
+        <w:t xml:space="preserve"> der vorhandenen </w:t>
+      </w:r>
+      <w:proofErr w:type="spellStart"/>
+      <w:r>
+        <w:t>Entities</w:t>
+      </w:r>
+      <w:proofErr w:type="spellEnd"/>
+      <w:r>
+        <w:t xml:space="preserve"> zu ermöglichen.</w:t>
+      </w:r>
+    </w:p>
+    <w:p>
+      <w:pPr>
+        <w:pStyle w:val="KeinLeerraum"/>
+        <w:ind w:left="360"/>
         <w:jc w:val="both"/>
-        <w:rPr>
-          <w:sz w:val="24"/>
-        </w:rPr>
-      </w:pPr>
-    </w:p>
-    <w:p>
-      <w:pPr>
-        <w:pStyle w:val="KeinLeerraum"/>
+      </w:pPr>
+      <w:r>
+        <w:t>Die Klasse Propertie</w:t>
+      </w:r>
+      <w:r>
+        <w:t xml:space="preserve">s ist eine Klasse mit statischen Variablen. Diese wird von der Menu Klasse bei erstmaligen Spielstart gesetzt und dient als Einstellungsdatei (z.B. Einstellung </w:t>
+      </w:r>
+      <w:proofErr w:type="spellStart"/>
+      <w:r>
+        <w:t>wieviele</w:t>
+      </w:r>
+      <w:proofErr w:type="spellEnd"/>
+      <w:r>
+        <w:t xml:space="preserve"> Spieler spielen gerade am Tisch, oder wie hoch ist die </w:t>
+      </w:r>
+      <w:proofErr w:type="spellStart"/>
+      <w:r>
+        <w:t>gravitation</w:t>
+      </w:r>
+      <w:proofErr w:type="spellEnd"/>
+      <w:r>
+        <w:t>).</w:t>
+      </w:r>
+    </w:p>
+    <w:p>
+      <w:pPr>
+        <w:pStyle w:val="KeinLeerraum"/>
+        <w:ind w:left="360"/>
         <w:jc w:val="both"/>
-        <w:rPr>
-          <w:sz w:val="24"/>
-        </w:rPr>
-      </w:pPr>
-    </w:p>
-    <w:p>
-      <w:pPr>
-        <w:pStyle w:val="KeinLeerraum"/>
+      </w:pPr>
+      <w:r>
+        <w:t>Wie bereits erwähnt wird die Menu Kla</w:t>
+      </w:r>
+      <w:bookmarkStart w:id="0" w:name="_GoBack"/>
+      <w:bookmarkEnd w:id="0"/>
+      <w:r>
+        <w:t xml:space="preserve">sse bei </w:t>
+      </w:r>
+      <w:proofErr w:type="spellStart"/>
+      <w:r>
+        <w:t>start</w:t>
+      </w:r>
+      <w:proofErr w:type="spellEnd"/>
+      <w:r>
+        <w:t xml:space="preserve"> des Spieles verwendet. Hier kann der Spieler auswählen mit </w:t>
+      </w:r>
+      <w:proofErr w:type="spellStart"/>
+      <w:r>
+        <w:t>wievielen</w:t>
+      </w:r>
+      <w:proofErr w:type="spellEnd"/>
+      <w:r>
+        <w:t xml:space="preserve"> Leuten er spielen möchte.</w:t>
+      </w:r>
+    </w:p>
+    <w:p>
+      <w:pPr>
+        <w:pStyle w:val="KeinLeerraum"/>
+        <w:ind w:left="360"/>
         <w:jc w:val="both"/>
-        <w:rPr>
-          <w:sz w:val="24"/>
-        </w:rPr>
-      </w:pPr>
-    </w:p>
-    <w:p>
-      <w:pPr>
-        <w:pStyle w:val="KeinLeerraum"/>
+      </w:pPr>
+      <w:r>
+        <w:t xml:space="preserve">Die Klasse Player verwaltet die </w:t>
+      </w:r>
+      <w:proofErr w:type="spellStart"/>
+      <w:r>
+        <w:t>Scores</w:t>
+      </w:r>
+      <w:proofErr w:type="spellEnd"/>
+      <w:r>
+        <w:t xml:space="preserve"> der Spieler. Am Ende des Spiels werden die Instanzen dieser Klasse an die Klasse </w:t>
+      </w:r>
+      <w:proofErr w:type="spellStart"/>
+      <w:r>
+        <w:t>HighScore</w:t>
+      </w:r>
+      <w:proofErr w:type="spellEnd"/>
+      <w:r>
+        <w:t xml:space="preserve"> gegeben, welche dann das </w:t>
+      </w:r>
+      <w:proofErr w:type="spellStart"/>
+      <w:r>
+        <w:t>Leaderboard</w:t>
+      </w:r>
+      <w:proofErr w:type="spellEnd"/>
+      <w:r>
+        <w:t xml:space="preserve"> </w:t>
+      </w:r>
+      <w:proofErr w:type="spellStart"/>
+      <w:r>
+        <w:t>managed</w:t>
+      </w:r>
+      <w:proofErr w:type="spellEnd"/>
+      <w:r>
+        <w:t>. Außerdem wird die Klasse die Top 10 auf der Festplatte speichern bzw. bei Spielstart laden.</w:t>
+      </w:r>
+    </w:p>
+    <w:p>
+      <w:pPr>
+        <w:pStyle w:val="KeinLeerraum"/>
+        <w:ind w:left="360"/>
         <w:jc w:val="both"/>
-        <w:rPr>
-          <w:sz w:val="24"/>
-        </w:rPr>
-      </w:pPr>
-    </w:p>
-    <w:p>
-      <w:pPr>
-        <w:pStyle w:val="KeinLeerraum"/>
-        <w:jc w:val="both"/>
-        <w:rPr>
-          <w:sz w:val="24"/>
-        </w:rPr>
-      </w:pPr>
-    </w:p>
-    <w:p>
-      <w:pPr>
-        <w:pStyle w:val="KeinLeerraum"/>
-        <w:jc w:val="both"/>
-        <w:rPr>
-          <w:sz w:val="24"/>
-        </w:rPr>
-      </w:pPr>
-    </w:p>
-    <w:p>
-      <w:pPr>
-        <w:pStyle w:val="KeinLeerraum"/>
-        <w:jc w:val="both"/>
-        <w:rPr>
-          <w:sz w:val="24"/>
-        </w:rPr>
-      </w:pPr>
-    </w:p>
-    <w:p>
-      <w:pPr>
-        <w:pStyle w:val="KeinLeerraum"/>
-        <w:jc w:val="both"/>
-        <w:rPr>
-          <w:sz w:val="24"/>
-        </w:rPr>
-      </w:pPr>
-    </w:p>
-    <w:p>
-      <w:pPr>
-        <w:pStyle w:val="KeinLeerraum"/>
-        <w:jc w:val="both"/>
-        <w:rPr>
-          <w:sz w:val="24"/>
-        </w:rPr>
-      </w:pPr>
-    </w:p>
-    <w:p>
-      <w:pPr>
-        <w:pStyle w:val="KeinLeerraum"/>
-        <w:jc w:val="both"/>
-        <w:rPr>
-          <w:sz w:val="24"/>
-        </w:rPr>
-      </w:pPr>
-    </w:p>
-    <w:p>
-      <w:pPr>
-        <w:pStyle w:val="KeinLeerraum"/>
-        <w:jc w:val="both"/>
-        <w:rPr>
-          <w:sz w:val="24"/>
-        </w:rPr>
-      </w:pPr>
-    </w:p>
-    <w:p>
-      <w:pPr>
-        <w:pStyle w:val="KeinLeerraum"/>
-        <w:jc w:val="both"/>
-        <w:rPr>
-          <w:sz w:val="24"/>
-        </w:rPr>
       </w:pPr>
     </w:p>
     <w:p>
@@ -835,8 +2666,7 @@
           <w:b/>
           <w:sz w:val="32"/>
         </w:rPr>
-        <w:lastRenderedPageBreak/>
-        <w:t>Mock-Up</w:t>
+        <w:t>Ausblick / In Planung</w:t>
       </w:r>
     </w:p>
     <w:p>
@@ -856,34 +2686,63 @@
         <w:jc w:val="both"/>
       </w:pPr>
       <w:r>
-        <w:t>Lorem Ipsum</w:t>
-      </w:r>
-    </w:p>
-    <w:p>
-      <w:pPr>
-        <w:pStyle w:val="KeinLeerraum"/>
-        <w:jc w:val="both"/>
-      </w:pPr>
-    </w:p>
-    <w:p>
-      <w:pPr>
-        <w:pStyle w:val="KeinLeerraum"/>
-        <w:numPr>
-          <w:ilvl w:val="0"/>
-          <w:numId w:val="6"/>
-        </w:numPr>
-        <w:jc w:val="both"/>
-        <w:rPr>
-          <w:b/>
-          <w:sz w:val="32"/>
-        </w:rPr>
-      </w:pPr>
-      <w:r>
-        <w:rPr>
-          <w:b/>
-          <w:sz w:val="32"/>
-        </w:rPr>
-        <w:t>Klassendiagramm</w:t>
+        <w:t xml:space="preserve">Zu </w:t>
+      </w:r>
+      <w:proofErr w:type="spellStart"/>
+      <w:r>
+        <w:t>zwecken</w:t>
+      </w:r>
+      <w:proofErr w:type="spellEnd"/>
+      <w:r>
+        <w:t xml:space="preserve"> des einfachen Level Designs ist der Plan eine </w:t>
+      </w:r>
+      <w:proofErr w:type="spellStart"/>
+      <w:r>
+        <w:t>LoadLevel</w:t>
+      </w:r>
+      <w:proofErr w:type="spellEnd"/>
+      <w:r>
+        <w:t xml:space="preserve"> Methode in </w:t>
+      </w:r>
+      <w:proofErr w:type="spellStart"/>
+      <w:r>
+        <w:t>PinballGame</w:t>
+      </w:r>
+      <w:proofErr w:type="spellEnd"/>
+      <w:r>
+        <w:t xml:space="preserve"> zu implementieren, welche am Anfang des Spiels aus einer auf der Festplatte gespeicherten lvl.txt </w:t>
+      </w:r>
+      <w:proofErr w:type="spellStart"/>
+      <w:r>
+        <w:t>datei</w:t>
+      </w:r>
+      <w:proofErr w:type="spellEnd"/>
+      <w:r>
+        <w:t xml:space="preserve"> einen Spieltisch zu Generieren. Somit wird es dem </w:t>
+      </w:r>
+      <w:proofErr w:type="spellStart"/>
+      <w:r>
+        <w:t>nutzer</w:t>
+      </w:r>
+      <w:proofErr w:type="spellEnd"/>
+      <w:r>
+        <w:t xml:space="preserve"> möglich sein einen eigenen Spieltisch (in einem </w:t>
+      </w:r>
+      <w:proofErr w:type="spellStart"/>
+      <w:r>
+        <w:t>Texteditior</w:t>
+      </w:r>
+      <w:proofErr w:type="spellEnd"/>
+      <w:r>
+        <w:t xml:space="preserve"> seines </w:t>
+      </w:r>
+      <w:proofErr w:type="spellStart"/>
+      <w:r>
+        <w:t>vertrauens</w:t>
+      </w:r>
+      <w:proofErr w:type="spellEnd"/>
+      <w:r>
+        <w:t>) zu entwerfen und diesen Anschließen auch zu Spielen.</w:t>
       </w:r>
     </w:p>
     <w:p>
@@ -891,85 +2750,11 @@
         <w:pStyle w:val="KeinLeerraum"/>
         <w:ind w:left="360"/>
         <w:jc w:val="both"/>
-        <w:rPr>
-          <w:b/>
-        </w:rPr>
-      </w:pPr>
-    </w:p>
-    <w:p>
-      <w:pPr>
-        <w:pStyle w:val="KeinLeerraum"/>
-        <w:ind w:left="360"/>
-        <w:jc w:val="both"/>
-      </w:pPr>
-      <w:r>
-        <w:t>Lorem Ipsum</w:t>
-      </w:r>
-      <w:bookmarkStart w:id="0" w:name="_GoBack"/>
-      <w:bookmarkEnd w:id="0"/>
-    </w:p>
-    <w:p>
-      <w:pPr>
-        <w:pStyle w:val="KeinLeerraum"/>
-        <w:ind w:left="360"/>
-        <w:jc w:val="both"/>
-      </w:pPr>
-    </w:p>
-    <w:p>
-      <w:pPr>
-        <w:pStyle w:val="KeinLeerraum"/>
-        <w:numPr>
-          <w:ilvl w:val="0"/>
-          <w:numId w:val="6"/>
-        </w:numPr>
-        <w:jc w:val="both"/>
-        <w:rPr>
-          <w:b/>
-          <w:sz w:val="32"/>
-        </w:rPr>
-      </w:pPr>
-      <w:r>
-        <w:rPr>
-          <w:b/>
-          <w:sz w:val="32"/>
-        </w:rPr>
-        <w:t>Ausblick / In Planung</w:t>
-      </w:r>
-    </w:p>
-    <w:p>
-      <w:pPr>
-        <w:pStyle w:val="KeinLeerraum"/>
-        <w:ind w:left="360"/>
-        <w:jc w:val="both"/>
-        <w:rPr>
-          <w:b/>
-        </w:rPr>
-      </w:pPr>
-    </w:p>
-    <w:p>
-      <w:pPr>
-        <w:pStyle w:val="KeinLeerraum"/>
-        <w:ind w:left="360"/>
-        <w:jc w:val="both"/>
-      </w:pPr>
-      <w:r>
-        <w:t>Lorem Ipsum</w:t>
-      </w:r>
-    </w:p>
-    <w:p>
-      <w:pPr>
-        <w:pStyle w:val="KeinLeerraum"/>
-        <w:ind w:left="360"/>
-        <w:jc w:val="both"/>
       </w:pPr>
     </w:p>
     <w:sectPr>
-      <w:headerReference w:type="even" r:id="rId10"/>
-      <w:headerReference w:type="default" r:id="rId11"/>
-      <w:footerReference w:type="even" r:id="rId12"/>
-      <w:footerReference w:type="default" r:id="rId13"/>
-      <w:headerReference w:type="first" r:id="rId14"/>
-      <w:footerReference w:type="first" r:id="rId15"/>
+      <w:headerReference w:type="default" r:id="rId10"/>
+      <w:footerReference w:type="default" r:id="rId11"/>
       <w:pgSz w:w="11906" w:h="16838"/>
       <w:pgMar w:top="1417" w:right="1417" w:bottom="1134" w:left="1417" w:header="708" w:footer="708" w:gutter="0"/>
       <w:cols w:space="708"/>
@@ -1005,16 +2790,6 @@
 </file>
 
 <file path=word/footer1.xml><?xml version="1.0" encoding="utf-8"?>
-<w:ftr xmlns:wpc="http://schemas.microsoft.com/office/word/2010/wordprocessingCanvas" xmlns:mc="http://schemas.openxmlformats.org/markup-compatibility/2006" xmlns:o="urn:schemas-microsoft-com:office:office" xmlns:r="http://schemas.openxmlformats.org/officeDocument/2006/relationships" xmlns:m="http://schemas.openxmlformats.org/officeDocument/2006/math" xmlns:v="urn:schemas-microsoft-com:vml" xmlns:wp14="http://schemas.microsoft.com/office/word/2010/wordprocessingDrawing" xmlns:wp="http://schemas.openxmlformats.org/drawingml/2006/wordprocessingDrawing" xmlns:w10="urn:schemas-microsoft-com:office:word" xmlns:w="http://schemas.openxmlformats.org/wordprocessingml/2006/main" xmlns:w14="http://schemas.microsoft.com/office/word/2010/wordml" xmlns:w15="http://schemas.microsoft.com/office/word/2012/wordml" xmlns:wpg="http://schemas.microsoft.com/office/word/2010/wordprocessingGroup" xmlns:wpi="http://schemas.microsoft.com/office/word/2010/wordprocessingInk" xmlns:wne="http://schemas.microsoft.com/office/word/2006/wordml" xmlns:wps="http://schemas.microsoft.com/office/word/2010/wordprocessingShape" mc:Ignorable="w14 w15 wp14">
-  <w:p>
-    <w:pPr>
-      <w:pStyle w:val="Fuzeile"/>
-    </w:pPr>
-  </w:p>
-</w:ftr>
-</file>
-
-<file path=word/footer2.xml><?xml version="1.0" encoding="utf-8"?>
 <w:ftr xmlns:wpc="http://schemas.microsoft.com/office/word/2010/wordprocessingCanvas" xmlns:mc="http://schemas.openxmlformats.org/markup-compatibility/2006" xmlns:o="urn:schemas-microsoft-com:office:office" xmlns:r="http://schemas.openxmlformats.org/officeDocument/2006/relationships" xmlns:m="http://schemas.openxmlformats.org/officeDocument/2006/math" xmlns:v="urn:schemas-microsoft-com:vml" xmlns:wp14="http://schemas.microsoft.com/office/word/2010/wordprocessingDrawing" xmlns:wp="http://schemas.openxmlformats.org/drawingml/2006/wordprocessingDrawing" xmlns:w10="urn:schemas-microsoft-com:office:word" xmlns:w="http://schemas.openxmlformats.org/wordprocessingml/2006/main" xmlns:w14="http://schemas.microsoft.com/office/word/2010/wordml" xmlns:w15="http://schemas.microsoft.com/office/word/2012/wordml" xmlns:wpg="http://schemas.microsoft.com/office/word/2010/wordprocessingGroup" xmlns:wpi="http://schemas.microsoft.com/office/word/2010/wordprocessingInk" xmlns:wne="http://schemas.microsoft.com/office/word/2006/wordml" xmlns:wps="http://schemas.microsoft.com/office/word/2010/wordprocessingShape" mc:Ignorable="w14 w15 wp14">
   <w:sdt>
     <w:sdtPr>
@@ -1044,7 +2819,7 @@
           <w:rPr>
             <w:noProof/>
           </w:rPr>
-          <w:t>2</w:t>
+          <w:t>3</w:t>
         </w:r>
         <w:r>
           <w:fldChar w:fldCharType="end"/>
@@ -1060,16 +2835,6 @@
 </w:ftr>
 </file>
 
-<file path=word/footer3.xml><?xml version="1.0" encoding="utf-8"?>
-<w:ftr xmlns:wpc="http://schemas.microsoft.com/office/word/2010/wordprocessingCanvas" xmlns:mc="http://schemas.openxmlformats.org/markup-compatibility/2006" xmlns:o="urn:schemas-microsoft-com:office:office" xmlns:r="http://schemas.openxmlformats.org/officeDocument/2006/relationships" xmlns:m="http://schemas.openxmlformats.org/officeDocument/2006/math" xmlns:v="urn:schemas-microsoft-com:vml" xmlns:wp14="http://schemas.microsoft.com/office/word/2010/wordprocessingDrawing" xmlns:wp="http://schemas.openxmlformats.org/drawingml/2006/wordprocessingDrawing" xmlns:w10="urn:schemas-microsoft-com:office:word" xmlns:w="http://schemas.openxmlformats.org/wordprocessingml/2006/main" xmlns:w14="http://schemas.microsoft.com/office/word/2010/wordml" xmlns:w15="http://schemas.microsoft.com/office/word/2012/wordml" xmlns:wpg="http://schemas.microsoft.com/office/word/2010/wordprocessingGroup" xmlns:wpi="http://schemas.microsoft.com/office/word/2010/wordprocessingInk" xmlns:wne="http://schemas.microsoft.com/office/word/2006/wordml" xmlns:wps="http://schemas.microsoft.com/office/word/2010/wordprocessingShape" mc:Ignorable="w14 w15 wp14">
-  <w:p>
-    <w:pPr>
-      <w:pStyle w:val="Fuzeile"/>
-    </w:pPr>
-  </w:p>
-</w:ftr>
-</file>
-
 <file path=word/footnotes.xml><?xml version="1.0" encoding="utf-8"?>
 <w:footnotes xmlns:wpc="http://schemas.microsoft.com/office/word/2010/wordprocessingCanvas" xmlns:mc="http://schemas.openxmlformats.org/markup-compatibility/2006" xmlns:o="urn:schemas-microsoft-com:office:office" xmlns:r="http://schemas.openxmlformats.org/officeDocument/2006/relationships" xmlns:m="http://schemas.openxmlformats.org/officeDocument/2006/math" xmlns:v="urn:schemas-microsoft-com:vml" xmlns:wp14="http://schemas.microsoft.com/office/word/2010/wordprocessingDrawing" xmlns:wp="http://schemas.openxmlformats.org/drawingml/2006/wordprocessingDrawing" xmlns:w10="urn:schemas-microsoft-com:office:word" xmlns:w="http://schemas.openxmlformats.org/wordprocessingml/2006/main" xmlns:w14="http://schemas.microsoft.com/office/word/2010/wordml" xmlns:w15="http://schemas.microsoft.com/office/word/2012/wordml" xmlns:wpg="http://schemas.microsoft.com/office/word/2010/wordprocessingGroup" xmlns:wpi="http://schemas.microsoft.com/office/word/2010/wordprocessingInk" xmlns:wne="http://schemas.microsoft.com/office/word/2006/wordml" xmlns:wps="http://schemas.microsoft.com/office/word/2010/wordprocessingShape" mc:Ignorable="w14 w15 wp14">
   <w:footnote w:type="separator" w:id="-1">
@@ -1096,16 +2861,6 @@
 </file>
 
 <file path=word/header1.xml><?xml version="1.0" encoding="utf-8"?>
-<w:hdr xmlns:wpc="http://schemas.microsoft.com/office/word/2010/wordprocessingCanvas" xmlns:mc="http://schemas.openxmlformats.org/markup-compatibility/2006" xmlns:o="urn:schemas-microsoft-com:office:office" xmlns:r="http://schemas.openxmlformats.org/officeDocument/2006/relationships" xmlns:m="http://schemas.openxmlformats.org/officeDocument/2006/math" xmlns:v="urn:schemas-microsoft-com:vml" xmlns:wp14="http://schemas.microsoft.com/office/word/2010/wordprocessingDrawing" xmlns:wp="http://schemas.openxmlformats.org/drawingml/2006/wordprocessingDrawing" xmlns:w10="urn:schemas-microsoft-com:office:word" xmlns:w="http://schemas.openxmlformats.org/wordprocessingml/2006/main" xmlns:w14="http://schemas.microsoft.com/office/word/2010/wordml" xmlns:w15="http://schemas.microsoft.com/office/word/2012/wordml" xmlns:wpg="http://schemas.microsoft.com/office/word/2010/wordprocessingGroup" xmlns:wpi="http://schemas.microsoft.com/office/word/2010/wordprocessingInk" xmlns:wne="http://schemas.microsoft.com/office/word/2006/wordml" xmlns:wps="http://schemas.microsoft.com/office/word/2010/wordprocessingShape" mc:Ignorable="w14 w15 wp14">
-  <w:p>
-    <w:pPr>
-      <w:pStyle w:val="Kopfzeile"/>
-    </w:pPr>
-  </w:p>
-</w:hdr>
-</file>
-
-<file path=word/header2.xml><?xml version="1.0" encoding="utf-8"?>
 <w:hdr xmlns:wpc="http://schemas.microsoft.com/office/word/2010/wordprocessingCanvas" xmlns:mc="http://schemas.openxmlformats.org/markup-compatibility/2006" xmlns:o="urn:schemas-microsoft-com:office:office" xmlns:r="http://schemas.openxmlformats.org/officeDocument/2006/relationships" xmlns:m="http://schemas.openxmlformats.org/officeDocument/2006/math" xmlns:v="urn:schemas-microsoft-com:vml" xmlns:wp14="http://schemas.microsoft.com/office/word/2010/wordprocessingDrawing" xmlns:wp="http://schemas.openxmlformats.org/drawingml/2006/wordprocessingDrawing" xmlns:w10="urn:schemas-microsoft-com:office:word" xmlns:w="http://schemas.openxmlformats.org/wordprocessingml/2006/main" xmlns:w14="http://schemas.microsoft.com/office/word/2010/wordml" xmlns:w15="http://schemas.microsoft.com/office/word/2012/wordml" xmlns:wpg="http://schemas.microsoft.com/office/word/2010/wordprocessingGroup" xmlns:wpi="http://schemas.microsoft.com/office/word/2010/wordprocessingInk" xmlns:wne="http://schemas.microsoft.com/office/word/2006/wordml" xmlns:wps="http://schemas.microsoft.com/office/word/2010/wordprocessingShape" mc:Ignorable="w14 w15 wp14">
   <w:p>
     <w:pPr>
@@ -1198,7 +2953,7 @@
       <w:rPr>
         <w:noProof/>
       </w:rPr>
-      <w:t>Name des Spiels</w:t>
+      <w:t>ASCIIPinball</w:t>
     </w:r>
   </w:p>
   <w:p>
@@ -1212,25 +2967,45 @@
       <w:rPr>
         <w:noProof/>
       </w:rPr>
-      <w:t>Name, Vorname</w:t>
+      <w:t>Mican</w:t>
     </w:r>
     <w:r>
       <w:rPr>
         <w:noProof/>
       </w:rPr>
-      <w:t xml:space="preserve"> / Name, Vorname</w:t>
+      <w:t xml:space="preserve">, </w:t>
+    </w:r>
+    <w:r>
+      <w:rPr>
+        <w:noProof/>
+      </w:rPr>
+      <w:t>Michael</w:t>
+    </w:r>
+    <w:r>
+      <w:rPr>
+        <w:noProof/>
+      </w:rPr>
+      <w:t xml:space="preserve"> / </w:t>
+    </w:r>
+    <w:r>
+      <w:rPr>
+        <w:noProof/>
+      </w:rPr>
+      <w:t>Muhr</w:t>
+    </w:r>
+    <w:r>
+      <w:rPr>
+        <w:noProof/>
+      </w:rPr>
+      <w:t xml:space="preserve">, </w:t>
+    </w:r>
+    <w:r>
+      <w:rPr>
+        <w:noProof/>
+      </w:rPr>
+      <w:t>Philipp</w:t>
     </w:r>
   </w:p>
-  <w:p>
-    <w:pPr>
-      <w:pStyle w:val="Kopfzeile"/>
-    </w:pPr>
-  </w:p>
-</w:hdr>
-</file>
-
-<file path=word/header3.xml><?xml version="1.0" encoding="utf-8"?>
-<w:hdr xmlns:wpc="http://schemas.microsoft.com/office/word/2010/wordprocessingCanvas" xmlns:mc="http://schemas.openxmlformats.org/markup-compatibility/2006" xmlns:o="urn:schemas-microsoft-com:office:office" xmlns:r="http://schemas.openxmlformats.org/officeDocument/2006/relationships" xmlns:m="http://schemas.openxmlformats.org/officeDocument/2006/math" xmlns:v="urn:schemas-microsoft-com:vml" xmlns:wp14="http://schemas.microsoft.com/office/word/2010/wordprocessingDrawing" xmlns:wp="http://schemas.openxmlformats.org/drawingml/2006/wordprocessingDrawing" xmlns:w10="urn:schemas-microsoft-com:office:word" xmlns:w="http://schemas.openxmlformats.org/wordprocessingml/2006/main" xmlns:w14="http://schemas.microsoft.com/office/word/2010/wordml" xmlns:w15="http://schemas.microsoft.com/office/word/2012/wordml" xmlns:wpg="http://schemas.microsoft.com/office/word/2010/wordprocessingGroup" xmlns:wpi="http://schemas.microsoft.com/office/word/2010/wordprocessingInk" xmlns:wne="http://schemas.microsoft.com/office/word/2006/wordml" xmlns:wps="http://schemas.microsoft.com/office/word/2010/wordprocessingShape" mc:Ignorable="w14 w15 wp14">
   <w:p>
     <w:pPr>
       <w:pStyle w:val="Kopfzeile"/>
@@ -2852,7 +4627,7 @@
 </file>
 
 <file path=customXml/itemProps1.xml><?xml version="1.0" encoding="utf-8"?>
-<ds:datastoreItem xmlns:ds="http://schemas.openxmlformats.org/officeDocument/2006/customXml" ds:itemID="{2A8EA1CC-6753-43E8-9715-66672E878C42}">
+<ds:datastoreItem xmlns:ds="http://schemas.openxmlformats.org/officeDocument/2006/customXml" ds:itemID="{E8F0486D-D7AC-417F-AFDC-42CB34F94294}">
   <ds:schemaRefs>
     <ds:schemaRef ds:uri="http://schemas.openxmlformats.org/officeDocument/2006/bibliography"/>
   </ds:schemaRefs>

</xml_diff>